<commit_message>
Images into one file
</commit_message>
<xml_diff>
--- a/PhysicalPuzzleParts/BoardingPass.docx
+++ b/PhysicalPuzzleParts/BoardingPass.docx
@@ -3,6 +3,9 @@
 <w:document xmlns:wpc="http://schemas.microsoft.com/office/word/2010/wordprocessingCanvas" xmlns:cx="http://schemas.microsoft.com/office/drawing/2014/chartex" xmlns:cx1="http://schemas.microsoft.com/office/drawing/2015/9/8/chartex" xmlns:cx2="http://schemas.microsoft.com/office/drawing/2015/10/21/chartex" xmlns:cx3="http://schemas.microsoft.com/office/drawing/2016/5/9/chartex" xmlns:cx4="http://schemas.microsoft.com/office/drawing/2016/5/10/chartex" xmlns:cx5="http://schemas.microsoft.com/office/drawing/2016/5/11/chartex" xmlns:cx6="http://schemas.microsoft.com/office/drawing/2016/5/12/chartex" xmlns:cx7="http://schemas.microsoft.com/office/drawing/2016/5/13/chartex" xmlns:cx8="http://schemas.microsoft.com/office/drawing/2016/5/14/chartex" xmlns:mc="http://schemas.openxmlformats.org/markup-compatibility/2006" xmlns:aink="http://schemas.microsoft.com/office/drawing/2016/ink" xmlns:am3d="http://schemas.microsoft.com/office/drawing/2017/model3d" xmlns:o="urn:schemas-microsoft-com:office:office" xmlns:r="http://schemas.openxmlformats.org/officeDocument/2006/relationships" xmlns:m="http://schemas.openxmlformats.org/officeDocument/2006/math" xmlns:v="urn:schemas-microsoft-com:vml" xmlns:wp14="http://schemas.microsoft.com/office/word/2010/wordprocessingDrawing" xmlns:wp="http://schemas.openxmlformats.org/drawingml/2006/wordprocessingDrawing" xmlns:w10="urn:schemas-microsoft-com:office:word" xmlns:w="http://schemas.openxmlformats.org/wordprocessingml/2006/main" xmlns:w14="http://schemas.microsoft.com/office/word/2010/wordml" xmlns:w15="http://schemas.microsoft.com/office/word/2012/wordml" xmlns:w16cex="http://schemas.microsoft.com/office/word/2018/wordml/cex" xmlns:w16cid="http://schemas.microsoft.com/office/word/2016/wordml/cid" xmlns:w16="http://schemas.microsoft.com/office/word/2018/wordml" xmlns:w16se="http://schemas.microsoft.com/office/word/2015/wordml/symex" xmlns:wpg="http://schemas.microsoft.com/office/word/2010/wordprocessingGroup" xmlns:wpi="http://schemas.microsoft.com/office/word/2010/wordprocessingInk" xmlns:wne="http://schemas.microsoft.com/office/word/2006/wordml" xmlns:wps="http://schemas.microsoft.com/office/word/2010/wordprocessingShape" mc:Ignorable="w14 w15 w16se w16cid w16 w16cex wp14">
   <w:body>
     <w:p>
+      <w:pPr>
+        <w:jc w:val="both"/>
+      </w:pPr>
       <w:r>
         <w:rPr>
           <w:noProof/>
@@ -107,14 +110,7 @@
                                 <w:color w:val="000000" w:themeColor="text1"/>
                               </w:rPr>
                               <w:tab/>
-                              <w:t xml:space="preserve">           </w:t>
-                            </w:r>
-                            <w:r>
-                              <w:rPr>
-                                <w:rStyle w:val="hgkelc"/>
-                                <w:color w:val="000000" w:themeColor="text1"/>
-                              </w:rPr>
-                              <w:t>14:30</w:t>
+                              <w:t xml:space="preserve">           14:30</w:t>
                             </w:r>
                           </w:p>
                           <w:p>
@@ -144,7 +140,7 @@
           </mc:Choice>
           <mc:Fallback>
             <w:pict>
-              <v:rect w14:anchorId="2664278C" id="Rectangle 12" o:spid="_x0000_s1026" style="position:absolute;margin-left:458.95pt;margin-top:155.25pt;width:183.75pt;height:18pt;z-index:251679744;visibility:visible;mso-wrap-style:square;mso-width-percent:0;mso-height-percent:0;mso-wrap-distance-left:9pt;mso-wrap-distance-top:0;mso-wrap-distance-right:9pt;mso-wrap-distance-bottom:0;mso-position-horizontal:absolute;mso-position-horizontal-relative:text;mso-position-vertical:absolute;mso-position-vertical-relative:text;mso-width-percent:0;mso-height-percent:0;mso-width-relative:margin;mso-height-relative:margin;v-text-anchor:middle" o:gfxdata="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" filled="f" strokecolor="white [3212]" strokeweight="1pt">
+              <v:rect w14:anchorId="2664278C" id="Rectangle 12" o:spid="_x0000_s1026" style="position:absolute;left:0;text-align:left;margin-left:458.95pt;margin-top:155.25pt;width:183.75pt;height:18pt;z-index:251679744;visibility:visible;mso-wrap-style:square;mso-width-percent:0;mso-height-percent:0;mso-wrap-distance-left:9pt;mso-wrap-distance-top:0;mso-wrap-distance-right:9pt;mso-wrap-distance-bottom:0;mso-position-horizontal:absolute;mso-position-horizontal-relative:text;mso-position-vertical:absolute;mso-position-vertical-relative:text;mso-width-percent:0;mso-height-percent:0;mso-width-relative:margin;mso-height-relative:margin;v-text-anchor:middle" o:gfxdata="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" filled="f" strokecolor="white [3212]" strokeweight="1pt">
                 <v:textbox>
                   <w:txbxContent>
                     <w:p>
@@ -194,14 +190,7 @@
                           <w:color w:val="000000" w:themeColor="text1"/>
                         </w:rPr>
                         <w:tab/>
-                        <w:t xml:space="preserve">           </w:t>
-                      </w:r>
-                      <w:r>
-                        <w:rPr>
-                          <w:rStyle w:val="hgkelc"/>
-                          <w:color w:val="000000" w:themeColor="text1"/>
-                        </w:rPr>
-                        <w:t>14:30</w:t>
+                        <w:t xml:space="preserve">           14:30</w:t>
                       </w:r>
                     </w:p>
                     <w:p>
@@ -339,7 +328,7 @@
           </mc:Choice>
           <mc:Fallback>
             <w:pict>
-              <v:rect w14:anchorId="5F6EDB32" id="Rectangle 13" o:spid="_x0000_s1027" style="position:absolute;margin-left:459.25pt;margin-top:188.25pt;width:183pt;height:24pt;z-index:251681792;visibility:visible;mso-wrap-style:square;mso-width-percent:0;mso-height-percent:0;mso-wrap-distance-left:9pt;mso-wrap-distance-top:0;mso-wrap-distance-right:9pt;mso-wrap-distance-bottom:0;mso-position-horizontal:absolute;mso-position-horizontal-relative:text;mso-position-vertical:absolute;mso-position-vertical-relative:text;mso-width-percent:0;mso-height-percent:0;mso-width-relative:margin;mso-height-relative:margin;v-text-anchor:middle" o:gfxdata="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" filled="f" strokecolor="white [3212]" strokeweight="1pt">
+              <v:rect w14:anchorId="5F6EDB32" id="Rectangle 13" o:spid="_x0000_s1027" style="position:absolute;left:0;text-align:left;margin-left:459.25pt;margin-top:188.25pt;width:183pt;height:24pt;z-index:251681792;visibility:visible;mso-wrap-style:square;mso-width-percent:0;mso-height-percent:0;mso-wrap-distance-left:9pt;mso-wrap-distance-top:0;mso-wrap-distance-right:9pt;mso-wrap-distance-bottom:0;mso-position-horizontal:absolute;mso-position-horizontal-relative:text;mso-position-vertical:absolute;mso-position-vertical-relative:text;mso-width-percent:0;mso-height-percent:0;mso-width-relative:margin;mso-height-relative:margin;v-text-anchor:middle" o:gfxdata="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" filled="f" strokecolor="white [3212]" strokeweight="1pt">
                 <v:textbox>
                   <w:txbxContent>
                     <w:p>
@@ -491,7 +480,7 @@
           </mc:Choice>
           <mc:Fallback>
             <w:pict>
-              <v:rect w14:anchorId="3403C5E5" id="Rectangle 10" o:spid="_x0000_s1028" style="position:absolute;margin-left:465pt;margin-top:63.75pt;width:159pt;height:18.75pt;z-index:251675648;visibility:visible;mso-wrap-style:square;mso-width-percent:0;mso-height-percent:0;mso-wrap-distance-left:9pt;mso-wrap-distance-top:0;mso-wrap-distance-right:9pt;mso-wrap-distance-bottom:0;mso-position-horizontal:absolute;mso-position-horizontal-relative:text;mso-position-vertical:absolute;mso-position-vertical-relative:text;mso-width-percent:0;mso-height-percent:0;mso-width-relative:margin;mso-height-relative:margin;v-text-anchor:middle" o:gfxdata="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" filled="f" strokecolor="white [3212]" strokeweight="1pt">
+              <v:rect w14:anchorId="3403C5E5" id="Rectangle 10" o:spid="_x0000_s1028" style="position:absolute;left:0;text-align:left;margin-left:465pt;margin-top:63.75pt;width:159pt;height:18.75pt;z-index:251675648;visibility:visible;mso-wrap-style:square;mso-width-percent:0;mso-height-percent:0;mso-wrap-distance-left:9pt;mso-wrap-distance-top:0;mso-wrap-distance-right:9pt;mso-wrap-distance-bottom:0;mso-position-horizontal:absolute;mso-position-horizontal-relative:text;mso-position-vertical:absolute;mso-position-vertical-relative:text;mso-width-percent:0;mso-height-percent:0;mso-width-relative:margin;mso-height-relative:margin;v-text-anchor:middle" o:gfxdata="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" filled="f" strokecolor="white [3212]" strokeweight="1pt">
                 <v:textbox>
                   <w:txbxContent>
                     <w:p>
@@ -619,7 +608,7 @@
           </mc:Choice>
           <mc:Fallback>
             <w:pict>
-              <v:rect w14:anchorId="27E4A3E5" id="Rectangle 11" o:spid="_x0000_s1029" style="position:absolute;margin-left:465pt;margin-top:120pt;width:155pt;height:21pt;z-index:251677696;visibility:visible;mso-wrap-style:square;mso-height-percent:0;mso-wrap-distance-left:9pt;mso-wrap-distance-top:0;mso-wrap-distance-right:9pt;mso-wrap-distance-bottom:0;mso-position-horizontal:absolute;mso-position-horizontal-relative:text;mso-position-vertical:absolute;mso-position-vertical-relative:text;mso-height-percent:0;mso-height-relative:margin;v-text-anchor:middle" o:gfxdata="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" filled="f" strokecolor="white [3212]" strokeweight="1pt">
+              <v:rect w14:anchorId="27E4A3E5" id="Rectangle 11" o:spid="_x0000_s1029" style="position:absolute;left:0;text-align:left;margin-left:465pt;margin-top:120pt;width:155pt;height:21pt;z-index:251677696;visibility:visible;mso-wrap-style:square;mso-height-percent:0;mso-wrap-distance-left:9pt;mso-wrap-distance-top:0;mso-wrap-distance-right:9pt;mso-wrap-distance-bottom:0;mso-position-horizontal:absolute;mso-position-horizontal-relative:text;mso-position-vertical:absolute;mso-position-vertical-relative:text;mso-height-percent:0;mso-height-relative:margin;v-text-anchor:middle" o:gfxdata="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" filled="f" strokecolor="white [3212]" strokeweight="1pt">
                 <v:textbox>
                   <w:txbxContent>
                     <w:p>
@@ -746,7 +735,7 @@
           </mc:Choice>
           <mc:Fallback>
             <w:pict>
-              <v:rect w14:anchorId="13EE281E" id="Rectangle 9" o:spid="_x0000_s1030" style="position:absolute;margin-left:465.75pt;margin-top:94.5pt;width:155pt;height:21pt;z-index:251673600;visibility:visible;mso-wrap-style:square;mso-height-percent:0;mso-wrap-distance-left:9pt;mso-wrap-distance-top:0;mso-wrap-distance-right:9pt;mso-wrap-distance-bottom:0;mso-position-horizontal:absolute;mso-position-horizontal-relative:text;mso-position-vertical:absolute;mso-position-vertical-relative:text;mso-height-percent:0;mso-height-relative:margin;v-text-anchor:middle" o:gfxdata="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" filled="f" strokecolor="white [3212]" strokeweight="1pt">
+              <v:rect w14:anchorId="13EE281E" id="Rectangle 9" o:spid="_x0000_s1030" style="position:absolute;left:0;text-align:left;margin-left:465.75pt;margin-top:94.5pt;width:155pt;height:21pt;z-index:251673600;visibility:visible;mso-wrap-style:square;mso-height-percent:0;mso-wrap-distance-left:9pt;mso-wrap-distance-top:0;mso-wrap-distance-right:9pt;mso-wrap-distance-bottom:0;mso-position-horizontal:absolute;mso-position-horizontal-relative:text;mso-position-vertical:absolute;mso-position-vertical-relative:text;mso-height-percent:0;mso-height-relative:margin;v-text-anchor:middle" o:gfxdata="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" filled="f" strokecolor="white [3212]" strokeweight="1pt">
                 <v:textbox>
                   <w:txbxContent>
                     <w:p>
@@ -897,7 +886,7 @@
           </mc:Choice>
           <mc:Fallback>
             <w:pict>
-              <v:rect w14:anchorId="526522DA" id="Rectangle 8" o:spid="_x0000_s1031" style="position:absolute;margin-left:196.5pt;margin-top:104.95pt;width:200pt;height:20.25pt;z-index:251671552;visibility:visible;mso-wrap-style:square;mso-width-percent:0;mso-height-percent:0;mso-wrap-distance-left:9pt;mso-wrap-distance-top:0;mso-wrap-distance-right:9pt;mso-wrap-distance-bottom:0;mso-position-horizontal:absolute;mso-position-horizontal-relative:text;mso-position-vertical:absolute;mso-position-vertical-relative:text;mso-width-percent:0;mso-height-percent:0;mso-width-relative:margin;mso-height-relative:margin;v-text-anchor:middle" o:gfxdata="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" filled="f" strokecolor="white [3212]" strokeweight="1pt">
+              <v:rect w14:anchorId="526522DA" id="Rectangle 8" o:spid="_x0000_s1031" style="position:absolute;left:0;text-align:left;margin-left:196.5pt;margin-top:104.95pt;width:200pt;height:20.25pt;z-index:251671552;visibility:visible;mso-wrap-style:square;mso-width-percent:0;mso-height-percent:0;mso-wrap-distance-left:9pt;mso-wrap-distance-top:0;mso-wrap-distance-right:9pt;mso-wrap-distance-bottom:0;mso-position-horizontal:absolute;mso-position-horizontal-relative:text;mso-position-vertical:absolute;mso-position-vertical-relative:text;mso-width-percent:0;mso-height-percent:0;mso-width-relative:margin;mso-height-relative:margin;v-text-anchor:middle" o:gfxdata="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" filled="f" strokecolor="white [3212]" strokeweight="1pt">
                 <v:textbox>
                   <w:txbxContent>
                     <w:p>
@@ -1019,8 +1008,16 @@
                               <w:rPr>
                                 <w:color w:val="000000" w:themeColor="text1"/>
                               </w:rPr>
-                              <w:t>John Doe</w:t>
-                            </w:r>
+                              <w:t>Danny Ocean</w:t>
+                            </w:r>
+                          </w:p>
+                          <w:p>
+                            <w:pPr>
+                              <w:jc w:val="center"/>
+                              <w:rPr>
+                                <w:color w:val="000000" w:themeColor="text1"/>
+                              </w:rPr>
+                            </w:pPr>
                           </w:p>
                         </w:txbxContent>
                       </wps:txbx>
@@ -1041,7 +1038,7 @@
           </mc:Choice>
           <mc:Fallback>
             <w:pict>
-              <v:rect w14:anchorId="2E98F019" id="Rectangle 5" o:spid="_x0000_s1032" style="position:absolute;margin-left:11.25pt;margin-top:63.75pt;width:155pt;height:21.75pt;z-index:251665408;visibility:visible;mso-wrap-style:square;mso-height-percent:0;mso-wrap-distance-left:9pt;mso-wrap-distance-top:0;mso-wrap-distance-right:9pt;mso-wrap-distance-bottom:0;mso-position-horizontal:absolute;mso-position-horizontal-relative:text;mso-position-vertical:absolute;mso-position-vertical-relative:text;mso-height-percent:0;mso-height-relative:margin;v-text-anchor:middle" o:gfxdata="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" filled="f" strokecolor="white [3212]" strokeweight="1pt">
+              <v:rect w14:anchorId="2E98F019" id="Rectangle 5" o:spid="_x0000_s1032" style="position:absolute;left:0;text-align:left;margin-left:11.25pt;margin-top:63.75pt;width:155pt;height:21.75pt;z-index:251665408;visibility:visible;mso-wrap-style:square;mso-height-percent:0;mso-wrap-distance-left:9pt;mso-wrap-distance-top:0;mso-wrap-distance-right:9pt;mso-wrap-distance-bottom:0;mso-position-horizontal:absolute;mso-position-horizontal-relative:text;mso-position-vertical:absolute;mso-position-vertical-relative:text;mso-height-percent:0;mso-height-relative:margin;v-text-anchor:middle" o:gfxdata="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" filled="f" strokecolor="white [3212]" strokeweight="1pt">
                 <v:textbox>
                   <w:txbxContent>
                     <w:p>
@@ -1055,8 +1052,16 @@
                         <w:rPr>
                           <w:color w:val="000000" w:themeColor="text1"/>
                         </w:rPr>
-                        <w:t>John Doe</w:t>
-                      </w:r>
+                        <w:t>Danny Ocean</w:t>
+                      </w:r>
+                    </w:p>
+                    <w:p>
+                      <w:pPr>
+                        <w:jc w:val="center"/>
+                        <w:rPr>
+                          <w:color w:val="000000" w:themeColor="text1"/>
+                        </w:rPr>
+                      </w:pPr>
                     </w:p>
                   </w:txbxContent>
                 </v:textbox>
@@ -1165,7 +1170,7 @@
           </mc:Choice>
           <mc:Fallback>
             <w:pict>
-              <v:rect w14:anchorId="73882221" id="Rectangle 6" o:spid="_x0000_s1033" style="position:absolute;margin-left:11.25pt;margin-top:147.75pt;width:155pt;height:21.75pt;z-index:251667456;visibility:visible;mso-wrap-style:square;mso-height-percent:0;mso-wrap-distance-left:9pt;mso-wrap-distance-top:0;mso-wrap-distance-right:9pt;mso-wrap-distance-bottom:0;mso-position-horizontal:absolute;mso-position-horizontal-relative:text;mso-position-vertical:absolute;mso-position-vertical-relative:text;mso-height-percent:0;mso-height-relative:margin;v-text-anchor:middle" o:gfxdata="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" filled="f" strokecolor="white [3212]" strokeweight="1pt">
+              <v:rect w14:anchorId="73882221" id="Rectangle 6" o:spid="_x0000_s1033" style="position:absolute;left:0;text-align:left;margin-left:11.25pt;margin-top:147.75pt;width:155pt;height:21.75pt;z-index:251667456;visibility:visible;mso-wrap-style:square;mso-height-percent:0;mso-wrap-distance-left:9pt;mso-wrap-distance-top:0;mso-wrap-distance-right:9pt;mso-wrap-distance-bottom:0;mso-position-horizontal:absolute;mso-position-horizontal-relative:text;mso-position-vertical:absolute;mso-position-vertical-relative:text;mso-height-percent:0;mso-height-relative:margin;v-text-anchor:middle" o:gfxdata="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" filled="f" strokecolor="white [3212]" strokeweight="1pt">
                 <v:textbox>
                   <w:txbxContent>
                     <w:p>
@@ -1288,7 +1293,7 @@
           </mc:Choice>
           <mc:Fallback>
             <w:pict>
-              <v:rect w14:anchorId="765973E9" id="Rectangle 4" o:spid="_x0000_s1034" style="position:absolute;margin-left:11.25pt;margin-top:108pt;width:155pt;height:22.5pt;z-index:251663360;visibility:visible;mso-wrap-style:square;mso-height-percent:0;mso-wrap-distance-left:9pt;mso-wrap-distance-top:0;mso-wrap-distance-right:9pt;mso-wrap-distance-bottom:0;mso-position-horizontal:absolute;mso-position-horizontal-relative:text;mso-position-vertical:absolute;mso-position-vertical-relative:text;mso-height-percent:0;mso-height-relative:margin;v-text-anchor:middle" o:gfxdata="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" filled="f" strokecolor="white [3212]" strokeweight="1pt">
+              <v:rect w14:anchorId="765973E9" id="Rectangle 4" o:spid="_x0000_s1034" style="position:absolute;left:0;text-align:left;margin-left:11.25pt;margin-top:108pt;width:155pt;height:22.5pt;z-index:251663360;visibility:visible;mso-wrap-style:square;mso-height-percent:0;mso-wrap-distance-left:9pt;mso-wrap-distance-top:0;mso-wrap-distance-right:9pt;mso-wrap-distance-bottom:0;mso-position-horizontal:absolute;mso-position-horizontal-relative:text;mso-position-vertical:absolute;mso-position-vertical-relative:text;mso-height-percent:0;mso-height-relative:margin;v-text-anchor:middle" o:gfxdata="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" filled="f" strokecolor="white [3212]" strokeweight="1pt">
                 <v:textbox>
                   <w:txbxContent>
                     <w:p>
@@ -1447,7 +1452,7 @@
           </mc:Choice>
           <mc:Fallback>
             <w:pict>
-              <v:rect w14:anchorId="77CB5770" id="Rectangle 7" o:spid="_x0000_s1035" style="position:absolute;margin-left:11pt;margin-top:192pt;width:298pt;height:24pt;z-index:251669504;visibility:visible;mso-wrap-style:square;mso-width-percent:0;mso-height-percent:0;mso-wrap-distance-left:9pt;mso-wrap-distance-top:0;mso-wrap-distance-right:9pt;mso-wrap-distance-bottom:0;mso-position-horizontal:absolute;mso-position-horizontal-relative:text;mso-position-vertical:absolute;mso-position-vertical-relative:text;mso-width-percent:0;mso-height-percent:0;mso-width-relative:margin;mso-height-relative:margin;v-text-anchor:middle" o:gfxdata="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" filled="f" strokecolor="white [3212]" strokeweight="1pt">
+              <v:rect w14:anchorId="77CB5770" id="Rectangle 7" o:spid="_x0000_s1035" style="position:absolute;left:0;text-align:left;margin-left:11pt;margin-top:192pt;width:298pt;height:24pt;z-index:251669504;visibility:visible;mso-wrap-style:square;mso-width-percent:0;mso-height-percent:0;mso-wrap-distance-left:9pt;mso-wrap-distance-top:0;mso-wrap-distance-right:9pt;mso-wrap-distance-bottom:0;mso-position-horizontal:absolute;mso-position-horizontal-relative:text;mso-position-vertical:absolute;mso-position-vertical-relative:text;mso-width-percent:0;mso-height-percent:0;mso-width-relative:margin;mso-height-relative:margin;v-text-anchor:middle" o:gfxdata="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" filled="f" strokecolor="white [3212]" strokeweight="1pt">
                 <v:textbox>
                   <w:txbxContent>
                     <w:p>
@@ -1555,8 +1560,15 @@
         </w:drawing>
       </w:r>
     </w:p>
-    <w:p/>
     <w:p>
+      <w:pPr>
+        <w:jc w:val="both"/>
+      </w:pPr>
+    </w:p>
+    <w:p>
+      <w:pPr>
+        <w:jc w:val="both"/>
+      </w:pPr>
       <w:r>
         <w:rPr>
           <w:noProof/>
@@ -1692,7 +1704,7 @@
           </mc:Choice>
           <mc:Fallback>
             <w:pict>
-              <v:rect w14:anchorId="6B2C5C38" id="Rectangle 3" o:spid="_x0000_s1036" style="position:absolute;margin-left:458.95pt;margin-top:155.25pt;width:183.75pt;height:18pt;z-index:251692032;visibility:visible;mso-wrap-style:square;mso-width-percent:0;mso-height-percent:0;mso-wrap-distance-left:9pt;mso-wrap-distance-top:0;mso-wrap-distance-right:9pt;mso-wrap-distance-bottom:0;mso-position-horizontal:absolute;mso-position-horizontal-relative:text;mso-position-vertical:absolute;mso-position-vertical-relative:text;mso-width-percent:0;mso-height-percent:0;mso-width-relative:margin;mso-height-relative:margin;v-text-anchor:middle" o:gfxdata="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" filled="f" strokecolor="white [3212]" strokeweight="1pt">
+              <v:rect w14:anchorId="6B2C5C38" id="Rectangle 3" o:spid="_x0000_s1036" style="position:absolute;left:0;text-align:left;margin-left:458.95pt;margin-top:155.25pt;width:183.75pt;height:18pt;z-index:251692032;visibility:visible;mso-wrap-style:square;mso-width-percent:0;mso-height-percent:0;mso-wrap-distance-left:9pt;mso-wrap-distance-top:0;mso-wrap-distance-right:9pt;mso-wrap-distance-bottom:0;mso-position-horizontal:absolute;mso-position-horizontal-relative:text;mso-position-vertical:absolute;mso-position-vertical-relative:text;mso-width-percent:0;mso-height-percent:0;mso-width-relative:margin;mso-height-relative:margin;v-text-anchor:middle" o:gfxdata="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" filled="f" strokecolor="white [3212]" strokeweight="1pt">
                 <v:textbox>
                   <w:txbxContent>
                     <w:p>
@@ -1832,11 +1844,6 @@
                                 <w:color w:val="000000" w:themeColor="text1"/>
                               </w:rPr>
                               <w:tab/>
-                            </w:r>
-                            <w:r>
-                              <w:rPr>
-                                <w:color w:val="000000" w:themeColor="text1"/>
-                              </w:rPr>
                               <w:t>23</w:t>
                             </w:r>
                             <w:r>
@@ -1892,7 +1899,7 @@
           </mc:Choice>
           <mc:Fallback>
             <w:pict>
-              <v:rect w14:anchorId="28C179B5" id="Rectangle 14" o:spid="_x0000_s1037" style="position:absolute;margin-left:459.25pt;margin-top:188.25pt;width:183pt;height:24pt;z-index:251693056;visibility:visible;mso-wrap-style:square;mso-width-percent:0;mso-height-percent:0;mso-wrap-distance-left:9pt;mso-wrap-distance-top:0;mso-wrap-distance-right:9pt;mso-wrap-distance-bottom:0;mso-position-horizontal:absolute;mso-position-horizontal-relative:text;mso-position-vertical:absolute;mso-position-vertical-relative:text;mso-width-percent:0;mso-height-percent:0;mso-width-relative:margin;mso-height-relative:margin;v-text-anchor:middle" o:gfxdata="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" filled="f" strokecolor="white [3212]" strokeweight="1pt">
+              <v:rect w14:anchorId="28C179B5" id="Rectangle 14" o:spid="_x0000_s1037" style="position:absolute;left:0;text-align:left;margin-left:459.25pt;margin-top:188.25pt;width:183pt;height:24pt;z-index:251693056;visibility:visible;mso-wrap-style:square;mso-width-percent:0;mso-height-percent:0;mso-wrap-distance-left:9pt;mso-wrap-distance-top:0;mso-wrap-distance-right:9pt;mso-wrap-distance-bottom:0;mso-position-horizontal:absolute;mso-position-horizontal-relative:text;mso-position-vertical:absolute;mso-position-vertical-relative:text;mso-width-percent:0;mso-height-percent:0;mso-width-relative:margin;mso-height-relative:margin;v-text-anchor:middle" o:gfxdata="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" filled="f" strokecolor="white [3212]" strokeweight="1pt">
                 <v:textbox>
                   <w:txbxContent>
                     <w:p>
@@ -1913,11 +1920,6 @@
                           <w:color w:val="000000" w:themeColor="text1"/>
                         </w:rPr>
                         <w:tab/>
-                      </w:r>
-                      <w:r>
-                        <w:rPr>
-                          <w:color w:val="000000" w:themeColor="text1"/>
-                        </w:rPr>
                         <w:t>23</w:t>
                       </w:r>
                       <w:r>
@@ -2056,7 +2058,7 @@
           </mc:Choice>
           <mc:Fallback>
             <w:pict>
-              <v:rect w14:anchorId="042CB6C9" id="Rectangle 15" o:spid="_x0000_s1038" style="position:absolute;margin-left:465pt;margin-top:63.75pt;width:159pt;height:18.75pt;z-index:251689984;visibility:visible;mso-wrap-style:square;mso-width-percent:0;mso-height-percent:0;mso-wrap-distance-left:9pt;mso-wrap-distance-top:0;mso-wrap-distance-right:9pt;mso-wrap-distance-bottom:0;mso-position-horizontal:absolute;mso-position-horizontal-relative:text;mso-position-vertical:absolute;mso-position-vertical-relative:text;mso-width-percent:0;mso-height-percent:0;mso-width-relative:margin;mso-height-relative:margin;v-text-anchor:middle" o:gfxdata="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" filled="f" strokecolor="white [3212]" strokeweight="1pt">
+              <v:rect w14:anchorId="042CB6C9" id="Rectangle 15" o:spid="_x0000_s1038" style="position:absolute;left:0;text-align:left;margin-left:465pt;margin-top:63.75pt;width:159pt;height:18.75pt;z-index:251689984;visibility:visible;mso-wrap-style:square;mso-width-percent:0;mso-height-percent:0;mso-wrap-distance-left:9pt;mso-wrap-distance-top:0;mso-wrap-distance-right:9pt;mso-wrap-distance-bottom:0;mso-position-horizontal:absolute;mso-position-horizontal-relative:text;mso-position-vertical:absolute;mso-position-vertical-relative:text;mso-width-percent:0;mso-height-percent:0;mso-width-relative:margin;mso-height-relative:margin;v-text-anchor:middle" o:gfxdata="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" filled="f" strokecolor="white [3212]" strokeweight="1pt">
                 <v:textbox>
                   <w:txbxContent>
                     <w:p>
@@ -2188,7 +2190,7 @@
           </mc:Choice>
           <mc:Fallback>
             <w:pict>
-              <v:rect w14:anchorId="65AF8833" id="Rectangle 16" o:spid="_x0000_s1039" style="position:absolute;margin-left:465pt;margin-top:120pt;width:155pt;height:21pt;z-index:251691008;visibility:visible;mso-wrap-style:square;mso-height-percent:0;mso-wrap-distance-left:9pt;mso-wrap-distance-top:0;mso-wrap-distance-right:9pt;mso-wrap-distance-bottom:0;mso-position-horizontal:absolute;mso-position-horizontal-relative:text;mso-position-vertical:absolute;mso-position-vertical-relative:text;mso-height-percent:0;mso-height-relative:margin;v-text-anchor:middle" o:gfxdata="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" filled="f" strokecolor="white [3212]" strokeweight="1pt">
+              <v:rect w14:anchorId="65AF8833" id="Rectangle 16" o:spid="_x0000_s1039" style="position:absolute;left:0;text-align:left;margin-left:465pt;margin-top:120pt;width:155pt;height:21pt;z-index:251691008;visibility:visible;mso-wrap-style:square;mso-height-percent:0;mso-wrap-distance-left:9pt;mso-wrap-distance-top:0;mso-wrap-distance-right:9pt;mso-wrap-distance-bottom:0;mso-position-horizontal:absolute;mso-position-horizontal-relative:text;mso-position-vertical:absolute;mso-position-vertical-relative:text;mso-height-percent:0;mso-height-relative:margin;v-text-anchor:middle" o:gfxdata="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" filled="f" strokecolor="white [3212]" strokeweight="1pt">
                 <v:textbox>
                   <w:txbxContent>
                     <w:p>
@@ -2330,7 +2332,7 @@
           </mc:Choice>
           <mc:Fallback>
             <w:pict>
-              <v:rect w14:anchorId="63D0866E" id="Rectangle 17" o:spid="_x0000_s1040" style="position:absolute;margin-left:465.75pt;margin-top:94.5pt;width:155pt;height:21pt;z-index:251688960;visibility:visible;mso-wrap-style:square;mso-height-percent:0;mso-wrap-distance-left:9pt;mso-wrap-distance-top:0;mso-wrap-distance-right:9pt;mso-wrap-distance-bottom:0;mso-position-horizontal:absolute;mso-position-horizontal-relative:text;mso-position-vertical:absolute;mso-position-vertical-relative:text;mso-height-percent:0;mso-height-relative:margin;v-text-anchor:middle" o:gfxdata="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" filled="f" strokecolor="white [3212]" strokeweight="1pt">
+              <v:rect w14:anchorId="63D0866E" id="Rectangle 17" o:spid="_x0000_s1040" style="position:absolute;left:0;text-align:left;margin-left:465.75pt;margin-top:94.5pt;width:155pt;height:21pt;z-index:251688960;visibility:visible;mso-wrap-style:square;mso-height-percent:0;mso-wrap-distance-left:9pt;mso-wrap-distance-top:0;mso-wrap-distance-right:9pt;mso-wrap-distance-bottom:0;mso-position-horizontal:absolute;mso-position-horizontal-relative:text;mso-position-vertical:absolute;mso-position-vertical-relative:text;mso-height-percent:0;mso-height-relative:margin;v-text-anchor:middle" o:gfxdata="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" filled="f" strokecolor="white [3212]" strokeweight="1pt">
                 <v:textbox>
                   <w:txbxContent>
                     <w:p>
@@ -2480,27 +2482,7 @@
                                 <w:color w:val="000000" w:themeColor="text1"/>
                               </w:rPr>
                               <w:tab/>
-                            </w:r>
-                            <w:r>
-                              <w:rPr>
-                                <w:rStyle w:val="hgkelc"/>
-                                <w:color w:val="000000" w:themeColor="text1"/>
-                              </w:rPr>
-                              <w:t>23</w:t>
-                            </w:r>
-                            <w:r>
-                              <w:rPr>
-                                <w:rStyle w:val="hgkelc"/>
-                                <w:color w:val="000000" w:themeColor="text1"/>
-                              </w:rPr>
-                              <w:t>:</w:t>
-                            </w:r>
-                            <w:r>
-                              <w:rPr>
-                                <w:rStyle w:val="hgkelc"/>
-                                <w:color w:val="000000" w:themeColor="text1"/>
-                              </w:rPr>
-                              <w:t>15</w:t>
+                              <w:t>23:15</w:t>
                             </w:r>
                           </w:p>
                         </w:txbxContent>
@@ -2525,7 +2507,7 @@
           </mc:Choice>
           <mc:Fallback>
             <w:pict>
-              <v:rect w14:anchorId="1C467391" id="Rectangle 18" o:spid="_x0000_s1041" style="position:absolute;margin-left:196.5pt;margin-top:104.95pt;width:200pt;height:20.25pt;z-index:251687936;visibility:visible;mso-wrap-style:square;mso-width-percent:0;mso-height-percent:0;mso-wrap-distance-left:9pt;mso-wrap-distance-top:0;mso-wrap-distance-right:9pt;mso-wrap-distance-bottom:0;mso-position-horizontal:absolute;mso-position-horizontal-relative:text;mso-position-vertical:absolute;mso-position-vertical-relative:text;mso-width-percent:0;mso-height-percent:0;mso-width-relative:margin;mso-height-relative:margin;v-text-anchor:middle" o:gfxdata="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" filled="f" strokecolor="white [3212]" strokeweight="1pt">
+              <v:rect w14:anchorId="1C467391" id="Rectangle 18" o:spid="_x0000_s1041" style="position:absolute;left:0;text-align:left;margin-left:196.5pt;margin-top:104.95pt;width:200pt;height:20.25pt;z-index:251687936;visibility:visible;mso-wrap-style:square;mso-width-percent:0;mso-height-percent:0;mso-wrap-distance-left:9pt;mso-wrap-distance-top:0;mso-wrap-distance-right:9pt;mso-wrap-distance-bottom:0;mso-position-horizontal:absolute;mso-position-horizontal-relative:text;mso-position-vertical:absolute;mso-position-vertical-relative:text;mso-width-percent:0;mso-height-percent:0;mso-width-relative:margin;mso-height-relative:margin;v-text-anchor:middle" o:gfxdata="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" filled="f" strokecolor="white [3212]" strokeweight="1pt">
                 <v:textbox>
                   <w:txbxContent>
                     <w:p>
@@ -2582,27 +2564,7 @@
                           <w:color w:val="000000" w:themeColor="text1"/>
                         </w:rPr>
                         <w:tab/>
-                      </w:r>
-                      <w:r>
-                        <w:rPr>
-                          <w:rStyle w:val="hgkelc"/>
-                          <w:color w:val="000000" w:themeColor="text1"/>
-                        </w:rPr>
-                        <w:t>23</w:t>
-                      </w:r>
-                      <w:r>
-                        <w:rPr>
-                          <w:rStyle w:val="hgkelc"/>
-                          <w:color w:val="000000" w:themeColor="text1"/>
-                        </w:rPr>
-                        <w:t>:</w:t>
-                      </w:r>
-                      <w:r>
-                        <w:rPr>
-                          <w:rStyle w:val="hgkelc"/>
-                          <w:color w:val="000000" w:themeColor="text1"/>
-                        </w:rPr>
-                        <w:t>15</w:t>
+                        <w:t>23:15</w:t>
                       </w:r>
                     </w:p>
                   </w:txbxContent>
@@ -2680,7 +2642,7 @@
                               <w:rPr>
                                 <w:color w:val="000000" w:themeColor="text1"/>
                               </w:rPr>
-                              <w:t>John Doe</w:t>
+                              <w:t>Miguel Diaz</w:t>
                             </w:r>
                           </w:p>
                         </w:txbxContent>
@@ -2702,7 +2664,7 @@
           </mc:Choice>
           <mc:Fallback>
             <w:pict>
-              <v:rect w14:anchorId="1A335BE6" id="Rectangle 19" o:spid="_x0000_s1042" style="position:absolute;margin-left:11.25pt;margin-top:63.75pt;width:155pt;height:21.75pt;z-index:251684864;visibility:visible;mso-wrap-style:square;mso-height-percent:0;mso-wrap-distance-left:9pt;mso-wrap-distance-top:0;mso-wrap-distance-right:9pt;mso-wrap-distance-bottom:0;mso-position-horizontal:absolute;mso-position-horizontal-relative:text;mso-position-vertical:absolute;mso-position-vertical-relative:text;mso-height-percent:0;mso-height-relative:margin;v-text-anchor:middle" o:gfxdata="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" filled="f" strokecolor="white [3212]" strokeweight="1pt">
+              <v:rect w14:anchorId="1A335BE6" id="Rectangle 19" o:spid="_x0000_s1042" style="position:absolute;left:0;text-align:left;margin-left:11.25pt;margin-top:63.75pt;width:155pt;height:21.75pt;z-index:251684864;visibility:visible;mso-wrap-style:square;mso-height-percent:0;mso-wrap-distance-left:9pt;mso-wrap-distance-top:0;mso-wrap-distance-right:9pt;mso-wrap-distance-bottom:0;mso-position-horizontal:absolute;mso-position-horizontal-relative:text;mso-position-vertical:absolute;mso-position-vertical-relative:text;mso-height-percent:0;mso-height-relative:margin;v-text-anchor:middle" o:gfxdata="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" filled="f" strokecolor="white [3212]" strokeweight="1pt">
                 <v:textbox>
                   <w:txbxContent>
                     <w:p>
@@ -2716,7 +2678,7 @@
                         <w:rPr>
                           <w:color w:val="000000" w:themeColor="text1"/>
                         </w:rPr>
-                        <w:t>John Doe</w:t>
+                        <w:t>Miguel Diaz</w:t>
                       </w:r>
                     </w:p>
                   </w:txbxContent>
@@ -2824,7 +2786,7 @@
           </mc:Choice>
           <mc:Fallback>
             <w:pict>
-              <v:rect w14:anchorId="5D0B76F7" id="Rectangle 20" o:spid="_x0000_s1043" style="position:absolute;margin-left:11.25pt;margin-top:147.75pt;width:155pt;height:21.75pt;z-index:251685888;visibility:visible;mso-wrap-style:square;mso-height-percent:0;mso-wrap-distance-left:9pt;mso-wrap-distance-top:0;mso-wrap-distance-right:9pt;mso-wrap-distance-bottom:0;mso-position-horizontal:absolute;mso-position-horizontal-relative:text;mso-position-vertical:absolute;mso-position-vertical-relative:text;mso-height-percent:0;mso-height-relative:margin;v-text-anchor:middle" o:gfxdata="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" filled="f" strokecolor="white [3212]" strokeweight="1pt">
+              <v:rect w14:anchorId="5D0B76F7" id="Rectangle 20" o:spid="_x0000_s1043" style="position:absolute;left:0;text-align:left;margin-left:11.25pt;margin-top:147.75pt;width:155pt;height:21.75pt;z-index:251685888;visibility:visible;mso-wrap-style:square;mso-height-percent:0;mso-wrap-distance-left:9pt;mso-wrap-distance-top:0;mso-wrap-distance-right:9pt;mso-wrap-distance-bottom:0;mso-position-horizontal:absolute;mso-position-horizontal-relative:text;mso-position-vertical:absolute;mso-position-vertical-relative:text;mso-height-percent:0;mso-height-relative:margin;v-text-anchor:middle" o:gfxdata="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" filled="f" strokecolor="white [3212]" strokeweight="1pt">
                 <v:textbox>
                   <w:txbxContent>
                     <w:p>
@@ -2961,7 +2923,7 @@
           </mc:Choice>
           <mc:Fallback>
             <w:pict>
-              <v:rect w14:anchorId="72F4AD25" id="Rectangle 21" o:spid="_x0000_s1044" style="position:absolute;margin-left:11.25pt;margin-top:108pt;width:155pt;height:22.5pt;z-index:251683840;visibility:visible;mso-wrap-style:square;mso-height-percent:0;mso-wrap-distance-left:9pt;mso-wrap-distance-top:0;mso-wrap-distance-right:9pt;mso-wrap-distance-bottom:0;mso-position-horizontal:absolute;mso-position-horizontal-relative:text;mso-position-vertical:absolute;mso-position-vertical-relative:text;mso-height-percent:0;mso-height-relative:margin;v-text-anchor:middle" o:gfxdata="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" filled="f" strokecolor="white [3212]" strokeweight="1pt">
+              <v:rect w14:anchorId="72F4AD25" id="Rectangle 21" o:spid="_x0000_s1044" style="position:absolute;left:0;text-align:left;margin-left:11.25pt;margin-top:108pt;width:155pt;height:22.5pt;z-index:251683840;visibility:visible;mso-wrap-style:square;mso-height-percent:0;mso-wrap-distance-left:9pt;mso-wrap-distance-top:0;mso-wrap-distance-right:9pt;mso-wrap-distance-bottom:0;mso-position-horizontal:absolute;mso-position-horizontal-relative:text;mso-position-vertical:absolute;mso-position-vertical-relative:text;mso-height-percent:0;mso-height-relative:margin;v-text-anchor:middle" o:gfxdata="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" filled="f" strokecolor="white [3212]" strokeweight="1pt">
                 <v:textbox>
                   <w:txbxContent>
                     <w:p>
@@ -3184,7 +3146,7 @@
           </mc:Choice>
           <mc:Fallback>
             <w:pict>
-              <v:rect w14:anchorId="29D1C5B1" id="Rectangle 22" o:spid="_x0000_s1045" style="position:absolute;margin-left:11pt;margin-top:192pt;width:298pt;height:24pt;z-index:251686912;visibility:visible;mso-wrap-style:square;mso-width-percent:0;mso-height-percent:0;mso-wrap-distance-left:9pt;mso-wrap-distance-top:0;mso-wrap-distance-right:9pt;mso-wrap-distance-bottom:0;mso-position-horizontal:absolute;mso-position-horizontal-relative:text;mso-position-vertical:absolute;mso-position-vertical-relative:text;mso-width-percent:0;mso-height-percent:0;mso-width-relative:margin;mso-height-relative:margin;v-text-anchor:middle" o:gfxdata="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" filled="f" strokecolor="white [3212]" strokeweight="1pt">
+              <v:rect w14:anchorId="29D1C5B1" id="Rectangle 22" o:spid="_x0000_s1045" style="position:absolute;left:0;text-align:left;margin-left:11pt;margin-top:192pt;width:298pt;height:24pt;z-index:251686912;visibility:visible;mso-wrap-style:square;mso-width-percent:0;mso-height-percent:0;mso-wrap-distance-left:9pt;mso-wrap-distance-top:0;mso-wrap-distance-right:9pt;mso-wrap-distance-bottom:0;mso-position-horizontal:absolute;mso-position-horizontal-relative:text;mso-position-vertical:absolute;mso-position-vertical-relative:text;mso-width-percent:0;mso-height-percent:0;mso-width-relative:margin;mso-height-relative:margin;v-text-anchor:middle" o:gfxdata="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" filled="f" strokecolor="white [3212]" strokeweight="1pt">
                 <v:textbox>
                   <w:txbxContent>
                     <w:p>
@@ -3341,6 +3303,9 @@
       </w:r>
     </w:p>
     <w:p>
+      <w:pPr>
+        <w:jc w:val="both"/>
+      </w:pPr>
       <w:r>
         <w:rPr>
           <w:noProof/>
@@ -3424,49 +3389,29 @@
                                 <w:rStyle w:val="hgkelc"/>
                                 <w:color w:val="000000" w:themeColor="text1"/>
                               </w:rPr>
-                              <w:t xml:space="preserve">       </w:t>
+                              <w:t xml:space="preserve">       3</w:t>
                             </w:r>
                             <w:r>
                               <w:rPr>
                                 <w:rStyle w:val="hgkelc"/>
                                 <w:color w:val="000000" w:themeColor="text1"/>
                               </w:rPr>
-                              <w:t>3</w:t>
+                              <w:t>/1</w:t>
                             </w:r>
                             <w:r>
                               <w:rPr>
                                 <w:rStyle w:val="hgkelc"/>
                                 <w:color w:val="000000" w:themeColor="text1"/>
                               </w:rPr>
-                              <w:t>/1</w:t>
+                              <w:t>2/2002</w:t>
                             </w:r>
                             <w:r>
                               <w:rPr>
                                 <w:rStyle w:val="hgkelc"/>
                                 <w:color w:val="000000" w:themeColor="text1"/>
                               </w:rPr>
-                              <w:t>2/2002</w:t>
-                            </w:r>
-                            <w:r>
-                              <w:rPr>
-                                <w:rStyle w:val="hgkelc"/>
-                                <w:color w:val="000000" w:themeColor="text1"/>
-                              </w:rPr>
                               <w:tab/>
-                            </w:r>
-                            <w:r>
-                              <w:rPr>
-                                <w:rStyle w:val="hgkelc"/>
-                                <w:color w:val="000000" w:themeColor="text1"/>
-                              </w:rPr>
-                              <w:t xml:space="preserve">             </w:t>
-                            </w:r>
-                            <w:r>
-                              <w:rPr>
-                                <w:rStyle w:val="hgkelc"/>
-                                <w:color w:val="000000" w:themeColor="text1"/>
-                              </w:rPr>
-                              <w:t>10:50</w:t>
+                              <w:t xml:space="preserve">             10:50</w:t>
                             </w:r>
                           </w:p>
                           <w:p>
@@ -3496,7 +3441,7 @@
           </mc:Choice>
           <mc:Fallback>
             <w:pict>
-              <v:rect w14:anchorId="55E133CF" id="Rectangle 25" o:spid="_x0000_s1046" style="position:absolute;margin-left:458.95pt;margin-top:155.25pt;width:183.75pt;height:18pt;z-index:251703296;visibility:visible;mso-wrap-style:square;mso-width-percent:0;mso-height-percent:0;mso-wrap-distance-left:9pt;mso-wrap-distance-top:0;mso-wrap-distance-right:9pt;mso-wrap-distance-bottom:0;mso-position-horizontal:absolute;mso-position-horizontal-relative:text;mso-position-vertical:absolute;mso-position-vertical-relative:text;mso-width-percent:0;mso-height-percent:0;mso-width-relative:margin;mso-height-relative:margin;v-text-anchor:middle" o:gfxdata="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" filled="f" strokecolor="white [3212]" strokeweight="1pt">
+              <v:rect w14:anchorId="55E133CF" id="Rectangle 25" o:spid="_x0000_s1046" style="position:absolute;left:0;text-align:left;margin-left:458.95pt;margin-top:155.25pt;width:183.75pt;height:18pt;z-index:251703296;visibility:visible;mso-wrap-style:square;mso-width-percent:0;mso-height-percent:0;mso-wrap-distance-left:9pt;mso-wrap-distance-top:0;mso-wrap-distance-right:9pt;mso-wrap-distance-bottom:0;mso-position-horizontal:absolute;mso-position-horizontal-relative:text;mso-position-vertical:absolute;mso-position-vertical-relative:text;mso-width-percent:0;mso-height-percent:0;mso-width-relative:margin;mso-height-relative:margin;v-text-anchor:middle" o:gfxdata="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" filled="f" strokecolor="white [3212]" strokeweight="1pt">
                 <v:textbox>
                   <w:txbxContent>
                     <w:p>
@@ -3524,49 +3469,29 @@
                           <w:rStyle w:val="hgkelc"/>
                           <w:color w:val="000000" w:themeColor="text1"/>
                         </w:rPr>
-                        <w:t xml:space="preserve">       </w:t>
+                        <w:t xml:space="preserve">       3</w:t>
                       </w:r>
                       <w:r>
                         <w:rPr>
                           <w:rStyle w:val="hgkelc"/>
                           <w:color w:val="000000" w:themeColor="text1"/>
                         </w:rPr>
-                        <w:t>3</w:t>
+                        <w:t>/1</w:t>
                       </w:r>
                       <w:r>
                         <w:rPr>
                           <w:rStyle w:val="hgkelc"/>
                           <w:color w:val="000000" w:themeColor="text1"/>
                         </w:rPr>
-                        <w:t>/1</w:t>
+                        <w:t>2/2002</w:t>
                       </w:r>
                       <w:r>
                         <w:rPr>
                           <w:rStyle w:val="hgkelc"/>
                           <w:color w:val="000000" w:themeColor="text1"/>
                         </w:rPr>
-                        <w:t>2/2002</w:t>
-                      </w:r>
-                      <w:r>
-                        <w:rPr>
-                          <w:rStyle w:val="hgkelc"/>
-                          <w:color w:val="000000" w:themeColor="text1"/>
-                        </w:rPr>
                         <w:tab/>
-                      </w:r>
-                      <w:r>
-                        <w:rPr>
-                          <w:rStyle w:val="hgkelc"/>
-                          <w:color w:val="000000" w:themeColor="text1"/>
-                        </w:rPr>
-                        <w:t xml:space="preserve">             </w:t>
-                      </w:r>
-                      <w:r>
-                        <w:rPr>
-                          <w:rStyle w:val="hgkelc"/>
-                          <w:color w:val="000000" w:themeColor="text1"/>
-                        </w:rPr>
-                        <w:t>10:50</w:t>
+                        <w:t xml:space="preserve">             10:50</w:t>
                       </w:r>
                     </w:p>
                     <w:p>
@@ -3673,11 +3598,6 @@
                                 <w:color w:val="000000" w:themeColor="text1"/>
                               </w:rPr>
                               <w:tab/>
-                            </w:r>
-                            <w:r>
-                              <w:rPr>
-                                <w:color w:val="000000" w:themeColor="text1"/>
-                              </w:rPr>
                               <w:t xml:space="preserve">   </w:t>
                             </w:r>
                             <w:r>
@@ -3711,7 +3631,7 @@
           </mc:Choice>
           <mc:Fallback>
             <w:pict>
-              <v:rect w14:anchorId="3EC92EAE" id="Rectangle 26" o:spid="_x0000_s1047" style="position:absolute;margin-left:459.25pt;margin-top:188.25pt;width:183pt;height:24pt;z-index:251704320;visibility:visible;mso-wrap-style:square;mso-width-percent:0;mso-height-percent:0;mso-wrap-distance-left:9pt;mso-wrap-distance-top:0;mso-wrap-distance-right:9pt;mso-wrap-distance-bottom:0;mso-position-horizontal:absolute;mso-position-horizontal-relative:text;mso-position-vertical:absolute;mso-position-vertical-relative:text;mso-width-percent:0;mso-height-percent:0;mso-width-relative:margin;mso-height-relative:margin;v-text-anchor:middle" o:gfxdata="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" filled="f" strokecolor="white [3212]" strokeweight="1pt">
+              <v:rect w14:anchorId="3EC92EAE" id="Rectangle 26" o:spid="_x0000_s1047" style="position:absolute;left:0;text-align:left;margin-left:459.25pt;margin-top:188.25pt;width:183pt;height:24pt;z-index:251704320;visibility:visible;mso-wrap-style:square;mso-width-percent:0;mso-height-percent:0;mso-wrap-distance-left:9pt;mso-wrap-distance-top:0;mso-wrap-distance-right:9pt;mso-wrap-distance-bottom:0;mso-position-horizontal:absolute;mso-position-horizontal-relative:text;mso-position-vertical:absolute;mso-position-vertical-relative:text;mso-width-percent:0;mso-height-percent:0;mso-width-relative:margin;mso-height-relative:margin;v-text-anchor:middle" o:gfxdata="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" filled="f" strokecolor="white [3212]" strokeweight="1pt">
                 <v:textbox>
                   <w:txbxContent>
                     <w:p>
@@ -3749,11 +3669,6 @@
                           <w:color w:val="000000" w:themeColor="text1"/>
                         </w:rPr>
                         <w:tab/>
-                      </w:r>
-                      <w:r>
-                        <w:rPr>
-                          <w:color w:val="000000" w:themeColor="text1"/>
-                        </w:rPr>
                         <w:t xml:space="preserve">   </w:t>
                       </w:r>
                       <w:r>
@@ -3870,7 +3785,7 @@
           </mc:Choice>
           <mc:Fallback>
             <w:pict>
-              <v:rect w14:anchorId="61FBD609" id="Rectangle 27" o:spid="_x0000_s1048" style="position:absolute;margin-left:465pt;margin-top:63.75pt;width:159pt;height:18.75pt;z-index:251701248;visibility:visible;mso-wrap-style:square;mso-width-percent:0;mso-height-percent:0;mso-wrap-distance-left:9pt;mso-wrap-distance-top:0;mso-wrap-distance-right:9pt;mso-wrap-distance-bottom:0;mso-position-horizontal:absolute;mso-position-horizontal-relative:text;mso-position-vertical:absolute;mso-position-vertical-relative:text;mso-width-percent:0;mso-height-percent:0;mso-width-relative:margin;mso-height-relative:margin;v-text-anchor:middle" o:gfxdata="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" filled="f" strokecolor="white [3212]" strokeweight="1pt">
+              <v:rect w14:anchorId="61FBD609" id="Rectangle 27" o:spid="_x0000_s1048" style="position:absolute;left:0;text-align:left;margin-left:465pt;margin-top:63.75pt;width:159pt;height:18.75pt;z-index:251701248;visibility:visible;mso-wrap-style:square;mso-width-percent:0;mso-height-percent:0;mso-wrap-distance-left:9pt;mso-wrap-distance-top:0;mso-wrap-distance-right:9pt;mso-wrap-distance-bottom:0;mso-position-horizontal:absolute;mso-position-horizontal-relative:text;mso-position-vertical:absolute;mso-position-vertical-relative:text;mso-width-percent:0;mso-height-percent:0;mso-width-relative:margin;mso-height-relative:margin;v-text-anchor:middle" o:gfxdata="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" filled="f" strokecolor="white [3212]" strokeweight="1pt">
                 <v:textbox>
                   <w:txbxContent>
                     <w:p>
@@ -4003,7 +3918,7 @@
           </mc:Choice>
           <mc:Fallback>
             <w:pict>
-              <v:rect w14:anchorId="11310916" id="Rectangle 28" o:spid="_x0000_s1049" style="position:absolute;margin-left:465pt;margin-top:120pt;width:155pt;height:21pt;z-index:251702272;visibility:visible;mso-wrap-style:square;mso-height-percent:0;mso-wrap-distance-left:9pt;mso-wrap-distance-top:0;mso-wrap-distance-right:9pt;mso-wrap-distance-bottom:0;mso-position-horizontal:absolute;mso-position-horizontal-relative:text;mso-position-vertical:absolute;mso-position-vertical-relative:text;mso-height-percent:0;mso-height-relative:margin;v-text-anchor:middle" o:gfxdata="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" filled="f" strokecolor="white [3212]" strokeweight="1pt">
+              <v:rect w14:anchorId="11310916" id="Rectangle 28" o:spid="_x0000_s1049" style="position:absolute;left:0;text-align:left;margin-left:465pt;margin-top:120pt;width:155pt;height:21pt;z-index:251702272;visibility:visible;mso-wrap-style:square;mso-height-percent:0;mso-wrap-distance-left:9pt;mso-wrap-distance-top:0;mso-wrap-distance-right:9pt;mso-wrap-distance-bottom:0;mso-position-horizontal:absolute;mso-position-horizontal-relative:text;mso-position-vertical:absolute;mso-position-vertical-relative:text;mso-height-percent:0;mso-height-relative:margin;v-text-anchor:middle" o:gfxdata="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" filled="f" strokecolor="white [3212]" strokeweight="1pt">
                 <v:textbox>
                   <w:txbxContent>
                     <w:p>
@@ -4142,7 +4057,7 @@
           </mc:Choice>
           <mc:Fallback>
             <w:pict>
-              <v:rect w14:anchorId="3D0C9D50" id="Rectangle 29" o:spid="_x0000_s1050" style="position:absolute;margin-left:465.75pt;margin-top:94.5pt;width:155pt;height:21pt;z-index:251700224;visibility:visible;mso-wrap-style:square;mso-height-percent:0;mso-wrap-distance-left:9pt;mso-wrap-distance-top:0;mso-wrap-distance-right:9pt;mso-wrap-distance-bottom:0;mso-position-horizontal:absolute;mso-position-horizontal-relative:text;mso-position-vertical:absolute;mso-position-vertical-relative:text;mso-height-percent:0;mso-height-relative:margin;v-text-anchor:middle" o:gfxdata="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" filled="f" strokecolor="white [3212]" strokeweight="1pt">
+              <v:rect w14:anchorId="3D0C9D50" id="Rectangle 29" o:spid="_x0000_s1050" style="position:absolute;left:0;text-align:left;margin-left:465.75pt;margin-top:94.5pt;width:155pt;height:21pt;z-index:251700224;visibility:visible;mso-wrap-style:square;mso-height-percent:0;mso-wrap-distance-left:9pt;mso-wrap-distance-top:0;mso-wrap-distance-right:9pt;mso-wrap-distance-bottom:0;mso-position-horizontal:absolute;mso-position-horizontal-relative:text;mso-position-vertical:absolute;mso-position-vertical-relative:text;mso-height-percent:0;mso-height-relative:margin;v-text-anchor:middle" o:gfxdata="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" filled="f" strokecolor="white [3212]" strokeweight="1pt">
                 <v:textbox>
                   <w:txbxContent>
                     <w:p>
@@ -4340,7 +4255,7 @@
           </mc:Choice>
           <mc:Fallback>
             <w:pict>
-              <v:rect w14:anchorId="05816A51" id="Rectangle 30" o:spid="_x0000_s1051" style="position:absolute;margin-left:196.5pt;margin-top:104.95pt;width:200pt;height:20.25pt;z-index:251699200;visibility:visible;mso-wrap-style:square;mso-width-percent:0;mso-height-percent:0;mso-wrap-distance-left:9pt;mso-wrap-distance-top:0;mso-wrap-distance-right:9pt;mso-wrap-distance-bottom:0;mso-position-horizontal:absolute;mso-position-horizontal-relative:text;mso-position-vertical:absolute;mso-position-vertical-relative:text;mso-width-percent:0;mso-height-percent:0;mso-width-relative:margin;mso-height-relative:margin;v-text-anchor:middle" o:gfxdata="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" filled="f" strokecolor="white [3212]" strokeweight="1pt">
+              <v:rect w14:anchorId="05816A51" id="Rectangle 30" o:spid="_x0000_s1051" style="position:absolute;left:0;text-align:left;margin-left:196.5pt;margin-top:104.95pt;width:200pt;height:20.25pt;z-index:251699200;visibility:visible;mso-wrap-style:square;mso-width-percent:0;mso-height-percent:0;mso-wrap-distance-left:9pt;mso-wrap-distance-top:0;mso-wrap-distance-right:9pt;mso-wrap-distance-bottom:0;mso-position-horizontal:absolute;mso-position-horizontal-relative:text;mso-position-vertical:absolute;mso-position-vertical-relative:text;mso-width-percent:0;mso-height-percent:0;mso-width-relative:margin;mso-height-relative:margin;v-text-anchor:middle" o:gfxdata="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" filled="f" strokecolor="white [3212]" strokeweight="1pt">
                 <v:textbox>
                   <w:txbxContent>
                     <w:p>
@@ -4502,7 +4417,7 @@
                               <w:rPr>
                                 <w:color w:val="000000" w:themeColor="text1"/>
                               </w:rPr>
-                              <w:t>John Doe</w:t>
+                              <w:t>Mr. Eisenhower</w:t>
                             </w:r>
                           </w:p>
                         </w:txbxContent>
@@ -4524,7 +4439,7 @@
           </mc:Choice>
           <mc:Fallback>
             <w:pict>
-              <v:rect w14:anchorId="177E2017" id="Rectangle 31" o:spid="_x0000_s1052" style="position:absolute;margin-left:11.25pt;margin-top:63.75pt;width:155pt;height:21.75pt;z-index:251696128;visibility:visible;mso-wrap-style:square;mso-height-percent:0;mso-wrap-distance-left:9pt;mso-wrap-distance-top:0;mso-wrap-distance-right:9pt;mso-wrap-distance-bottom:0;mso-position-horizontal:absolute;mso-position-horizontal-relative:text;mso-position-vertical:absolute;mso-position-vertical-relative:text;mso-height-percent:0;mso-height-relative:margin;v-text-anchor:middle" o:gfxdata="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" filled="f" strokecolor="white [3212]" strokeweight="1pt">
+              <v:rect w14:anchorId="177E2017" id="Rectangle 31" o:spid="_x0000_s1052" style="position:absolute;left:0;text-align:left;margin-left:11.25pt;margin-top:63.75pt;width:155pt;height:21.75pt;z-index:251696128;visibility:visible;mso-wrap-style:square;mso-height-percent:0;mso-wrap-distance-left:9pt;mso-wrap-distance-top:0;mso-wrap-distance-right:9pt;mso-wrap-distance-bottom:0;mso-position-horizontal:absolute;mso-position-horizontal-relative:text;mso-position-vertical:absolute;mso-position-vertical-relative:text;mso-height-percent:0;mso-height-relative:margin;v-text-anchor:middle" o:gfxdata="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" filled="f" strokecolor="white [3212]" strokeweight="1pt">
                 <v:textbox>
                   <w:txbxContent>
                     <w:p>
@@ -4538,7 +4453,7 @@
                         <w:rPr>
                           <w:color w:val="000000" w:themeColor="text1"/>
                         </w:rPr>
-                        <w:t>John Doe</w:t>
+                        <w:t>Mr. Eisenhower</w:t>
                       </w:r>
                     </w:p>
                   </w:txbxContent>
@@ -4647,7 +4562,7 @@
           </mc:Choice>
           <mc:Fallback>
             <w:pict>
-              <v:rect w14:anchorId="498A9BDF" id="Rectangle 32" o:spid="_x0000_s1053" style="position:absolute;margin-left:11.25pt;margin-top:147.75pt;width:155pt;height:21.75pt;z-index:251697152;visibility:visible;mso-wrap-style:square;mso-height-percent:0;mso-wrap-distance-left:9pt;mso-wrap-distance-top:0;mso-wrap-distance-right:9pt;mso-wrap-distance-bottom:0;mso-position-horizontal:absolute;mso-position-horizontal-relative:text;mso-position-vertical:absolute;mso-position-vertical-relative:text;mso-height-percent:0;mso-height-relative:margin;v-text-anchor:middle" o:gfxdata="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" filled="f" strokecolor="white [3212]" strokeweight="1pt">
+              <v:rect w14:anchorId="498A9BDF" id="Rectangle 32" o:spid="_x0000_s1053" style="position:absolute;left:0;text-align:left;margin-left:11.25pt;margin-top:147.75pt;width:155pt;height:21.75pt;z-index:251697152;visibility:visible;mso-wrap-style:square;mso-height-percent:0;mso-wrap-distance-left:9pt;mso-wrap-distance-top:0;mso-wrap-distance-right:9pt;mso-wrap-distance-bottom:0;mso-position-horizontal:absolute;mso-position-horizontal-relative:text;mso-position-vertical:absolute;mso-position-vertical-relative:text;mso-height-percent:0;mso-height-relative:margin;v-text-anchor:middle" o:gfxdata="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" filled="f" strokecolor="white [3212]" strokeweight="1pt">
                 <v:textbox>
                   <w:txbxContent>
                     <w:p>
@@ -4781,7 +4696,7 @@
           </mc:Choice>
           <mc:Fallback>
             <w:pict>
-              <v:rect w14:anchorId="121D0F70" id="Rectangle 33" o:spid="_x0000_s1054" style="position:absolute;margin-left:11.25pt;margin-top:108pt;width:155pt;height:22.5pt;z-index:251695104;visibility:visible;mso-wrap-style:square;mso-height-percent:0;mso-wrap-distance-left:9pt;mso-wrap-distance-top:0;mso-wrap-distance-right:9pt;mso-wrap-distance-bottom:0;mso-position-horizontal:absolute;mso-position-horizontal-relative:text;mso-position-vertical:absolute;mso-position-vertical-relative:text;mso-height-percent:0;mso-height-relative:margin;v-text-anchor:middle" o:gfxdata="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" filled="f" strokecolor="white [3212]" strokeweight="1pt">
+              <v:rect w14:anchorId="121D0F70" id="Rectangle 33" o:spid="_x0000_s1054" style="position:absolute;left:0;text-align:left;margin-left:11.25pt;margin-top:108pt;width:155pt;height:22.5pt;z-index:251695104;visibility:visible;mso-wrap-style:square;mso-height-percent:0;mso-wrap-distance-left:9pt;mso-wrap-distance-top:0;mso-wrap-distance-right:9pt;mso-wrap-distance-bottom:0;mso-position-horizontal:absolute;mso-position-horizontal-relative:text;mso-position-vertical:absolute;mso-position-vertical-relative:text;mso-height-percent:0;mso-height-relative:margin;v-text-anchor:middle" o:gfxdata="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" filled="f" strokecolor="white [3212]" strokeweight="1pt">
                 <v:textbox>
                   <w:txbxContent>
                     <w:p>
@@ -4970,7 +4885,7 @@
           </mc:Choice>
           <mc:Fallback>
             <w:pict>
-              <v:rect w14:anchorId="332BEEE5" id="Rectangle 34" o:spid="_x0000_s1055" style="position:absolute;margin-left:11pt;margin-top:192pt;width:298pt;height:24pt;z-index:251698176;visibility:visible;mso-wrap-style:square;mso-width-percent:0;mso-height-percent:0;mso-wrap-distance-left:9pt;mso-wrap-distance-top:0;mso-wrap-distance-right:9pt;mso-wrap-distance-bottom:0;mso-position-horizontal:absolute;mso-position-horizontal-relative:text;mso-position-vertical:absolute;mso-position-vertical-relative:text;mso-width-percent:0;mso-height-percent:0;mso-width-relative:margin;mso-height-relative:margin;v-text-anchor:middle" o:gfxdata="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" filled="f" strokecolor="white [3212]" strokeweight="1pt">
+              <v:rect w14:anchorId="332BEEE5" id="Rectangle 34" o:spid="_x0000_s1055" style="position:absolute;left:0;text-align:left;margin-left:11pt;margin-top:192pt;width:298pt;height:24pt;z-index:251698176;visibility:visible;mso-wrap-style:square;mso-width-percent:0;mso-height-percent:0;mso-wrap-distance-left:9pt;mso-wrap-distance-top:0;mso-wrap-distance-right:9pt;mso-wrap-distance-bottom:0;mso-position-horizontal:absolute;mso-position-horizontal-relative:text;mso-position-vertical:absolute;mso-position-vertical-relative:text;mso-width-percent:0;mso-height-percent:0;mso-width-relative:margin;mso-height-relative:margin;v-text-anchor:middle" o:gfxdata="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" filled="f" strokecolor="white [3212]" strokeweight="1pt">
                 <v:textbox>
                   <w:txbxContent>
                     <w:p>
@@ -5096,9 +5011,623 @@
         </w:drawing>
       </w:r>
     </w:p>
-    <w:p/>
+    <w:p>
+      <w:pPr>
+        <w:jc w:val="both"/>
+      </w:pPr>
+      <w:r>
+        <w:br w:type="page"/>
+      </w:r>
+    </w:p>
+    <w:p>
+      <w:pPr>
+        <w:jc w:val="both"/>
+      </w:pPr>
+      <w:r>
+        <w:rPr>
+          <w:noProof/>
+        </w:rPr>
+        <w:lastRenderedPageBreak/>
+        <w:drawing>
+          <wp:inline distT="0" distB="0" distL="0" distR="0" wp14:anchorId="3304DA2A" wp14:editId="17256199">
+            <wp:extent cx="3219450" cy="3177631"/>
+            <wp:effectExtent l="0" t="0" r="0" b="3810"/>
+            <wp:docPr id="1" name="Picture 1"/>
+            <wp:cNvGraphicFramePr>
+              <a:graphicFrameLocks xmlns:a="http://schemas.openxmlformats.org/drawingml/2006/main" noChangeAspect="1"/>
+            </wp:cNvGraphicFramePr>
+            <a:graphic xmlns:a="http://schemas.openxmlformats.org/drawingml/2006/main">
+              <a:graphicData uri="http://schemas.openxmlformats.org/drawingml/2006/picture">
+                <pic:pic xmlns:pic="http://schemas.openxmlformats.org/drawingml/2006/picture">
+                  <pic:nvPicPr>
+                    <pic:cNvPr id="0" name="Picture 1"/>
+                    <pic:cNvPicPr>
+                      <a:picLocks noChangeAspect="1" noChangeArrowheads="1"/>
+                    </pic:cNvPicPr>
+                  </pic:nvPicPr>
+                  <pic:blipFill>
+                    <a:blip r:embed="rId5" cstate="print">
+                      <a:extLst>
+                        <a:ext uri="{28A0092B-C50C-407E-A947-70E740481C1C}">
+                          <a14:useLocalDpi xmlns:a14="http://schemas.microsoft.com/office/drawing/2010/main" val="0"/>
+                        </a:ext>
+                      </a:extLst>
+                    </a:blip>
+                    <a:srcRect/>
+                    <a:stretch>
+                      <a:fillRect/>
+                    </a:stretch>
+                  </pic:blipFill>
+                  <pic:spPr bwMode="auto">
+                    <a:xfrm>
+                      <a:off x="0" y="0"/>
+                      <a:ext cx="3229549" cy="3187599"/>
+                    </a:xfrm>
+                    <a:prstGeom prst="rect">
+                      <a:avLst/>
+                    </a:prstGeom>
+                    <a:noFill/>
+                    <a:ln>
+                      <a:noFill/>
+                    </a:ln>
+                  </pic:spPr>
+                </pic:pic>
+              </a:graphicData>
+            </a:graphic>
+          </wp:inline>
+        </w:drawing>
+      </w:r>
+      <w:r>
+        <w:t xml:space="preserve">                                                 </w:t>
+      </w:r>
+      <w:r>
+        <w:tab/>
+      </w:r>
+      <w:r>
+        <w:tab/>
+      </w:r>
+      <w:r>
+        <w:tab/>
+      </w:r>
+      <w:r>
+        <w:rPr>
+          <w:noProof/>
+        </w:rPr>
+        <w:drawing>
+          <wp:inline distT="0" distB="0" distL="0" distR="0" wp14:anchorId="1FEC408F" wp14:editId="20418506">
+            <wp:extent cx="2697390" cy="3855683"/>
+            <wp:effectExtent l="0" t="0" r="8255" b="0"/>
+            <wp:docPr id="24" name="Picture 24"/>
+            <wp:cNvGraphicFramePr>
+              <a:graphicFrameLocks xmlns:a="http://schemas.openxmlformats.org/drawingml/2006/main" noChangeAspect="1"/>
+            </wp:cNvGraphicFramePr>
+            <a:graphic xmlns:a="http://schemas.openxmlformats.org/drawingml/2006/main">
+              <a:graphicData uri="http://schemas.openxmlformats.org/drawingml/2006/picture">
+                <pic:pic xmlns:pic="http://schemas.openxmlformats.org/drawingml/2006/picture">
+                  <pic:nvPicPr>
+                    <pic:cNvPr id="0" name="Picture 2"/>
+                    <pic:cNvPicPr>
+                      <a:picLocks noChangeAspect="1" noChangeArrowheads="1"/>
+                    </pic:cNvPicPr>
+                  </pic:nvPicPr>
+                  <pic:blipFill>
+                    <a:blip r:embed="rId6">
+                      <a:extLst>
+                        <a:ext uri="{28A0092B-C50C-407E-A947-70E740481C1C}">
+                          <a14:useLocalDpi xmlns:a14="http://schemas.microsoft.com/office/drawing/2010/main" val="0"/>
+                        </a:ext>
+                      </a:extLst>
+                    </a:blip>
+                    <a:srcRect/>
+                    <a:stretch>
+                      <a:fillRect/>
+                    </a:stretch>
+                  </pic:blipFill>
+                  <pic:spPr bwMode="auto">
+                    <a:xfrm>
+                      <a:off x="0" y="0"/>
+                      <a:ext cx="2744249" cy="3922665"/>
+                    </a:xfrm>
+                    <a:prstGeom prst="rect">
+                      <a:avLst/>
+                    </a:prstGeom>
+                    <a:noFill/>
+                    <a:ln>
+                      <a:noFill/>
+                    </a:ln>
+                  </pic:spPr>
+                </pic:pic>
+              </a:graphicData>
+            </a:graphic>
+          </wp:inline>
+        </w:drawing>
+      </w:r>
+    </w:p>
+    <w:p>
+      <w:pPr>
+        <w:jc w:val="both"/>
+      </w:pPr>
+    </w:p>
+    <w:p>
+      <w:pPr>
+        <w:jc w:val="both"/>
+      </w:pPr>
+      <w:r>
+        <w:rPr>
+          <w:noProof/>
+        </w:rPr>
+        <w:lastRenderedPageBreak/>
+        <w:drawing>
+          <wp:inline distT="0" distB="0" distL="0" distR="0" wp14:anchorId="274E1A1E" wp14:editId="29349976">
+            <wp:extent cx="2971800" cy="2971800"/>
+            <wp:effectExtent l="0" t="0" r="0" b="0"/>
+            <wp:docPr id="36" name="Picture 36"/>
+            <wp:cNvGraphicFramePr>
+              <a:graphicFrameLocks xmlns:a="http://schemas.openxmlformats.org/drawingml/2006/main" noChangeAspect="1"/>
+            </wp:cNvGraphicFramePr>
+            <a:graphic xmlns:a="http://schemas.openxmlformats.org/drawingml/2006/main">
+              <a:graphicData uri="http://schemas.openxmlformats.org/drawingml/2006/picture">
+                <pic:pic xmlns:pic="http://schemas.openxmlformats.org/drawingml/2006/picture">
+                  <pic:nvPicPr>
+                    <pic:cNvPr id="0" name="Picture 3"/>
+                    <pic:cNvPicPr>
+                      <a:picLocks noChangeAspect="1" noChangeArrowheads="1"/>
+                    </pic:cNvPicPr>
+                  </pic:nvPicPr>
+                  <pic:blipFill>
+                    <a:blip r:embed="rId7">
+                      <a:extLst>
+                        <a:ext uri="{28A0092B-C50C-407E-A947-70E740481C1C}">
+                          <a14:useLocalDpi xmlns:a14="http://schemas.microsoft.com/office/drawing/2010/main" val="0"/>
+                        </a:ext>
+                      </a:extLst>
+                    </a:blip>
+                    <a:srcRect/>
+                    <a:stretch>
+                      <a:fillRect/>
+                    </a:stretch>
+                  </pic:blipFill>
+                  <pic:spPr bwMode="auto">
+                    <a:xfrm>
+                      <a:off x="0" y="0"/>
+                      <a:ext cx="2971800" cy="2971800"/>
+                    </a:xfrm>
+                    <a:prstGeom prst="rect">
+                      <a:avLst/>
+                    </a:prstGeom>
+                    <a:noFill/>
+                    <a:ln>
+                      <a:noFill/>
+                    </a:ln>
+                  </pic:spPr>
+                </pic:pic>
+              </a:graphicData>
+            </a:graphic>
+          </wp:inline>
+        </w:drawing>
+      </w:r>
+      <w:r>
+        <w:tab/>
+      </w:r>
+      <w:r>
+        <w:tab/>
+      </w:r>
+      <w:r>
+        <w:rPr>
+          <w:noProof/>
+        </w:rPr>
+        <w:drawing>
+          <wp:inline distT="0" distB="0" distL="0" distR="0" wp14:anchorId="61CBA989" wp14:editId="36E4D5CA">
+            <wp:extent cx="4762500" cy="4191000"/>
+            <wp:effectExtent l="0" t="0" r="0" b="0"/>
+            <wp:docPr id="37" name="Picture 37"/>
+            <wp:cNvGraphicFramePr>
+              <a:graphicFrameLocks xmlns:a="http://schemas.openxmlformats.org/drawingml/2006/main" noChangeAspect="1"/>
+            </wp:cNvGraphicFramePr>
+            <a:graphic xmlns:a="http://schemas.openxmlformats.org/drawingml/2006/main">
+              <a:graphicData uri="http://schemas.openxmlformats.org/drawingml/2006/picture">
+                <pic:pic xmlns:pic="http://schemas.openxmlformats.org/drawingml/2006/picture">
+                  <pic:nvPicPr>
+                    <pic:cNvPr id="0" name="Picture 4"/>
+                    <pic:cNvPicPr>
+                      <a:picLocks noChangeAspect="1" noChangeArrowheads="1"/>
+                    </pic:cNvPicPr>
+                  </pic:nvPicPr>
+                  <pic:blipFill>
+                    <a:blip r:embed="rId8">
+                      <a:extLst>
+                        <a:ext uri="{28A0092B-C50C-407E-A947-70E740481C1C}">
+                          <a14:useLocalDpi xmlns:a14="http://schemas.microsoft.com/office/drawing/2010/main" val="0"/>
+                        </a:ext>
+                      </a:extLst>
+                    </a:blip>
+                    <a:srcRect/>
+                    <a:stretch>
+                      <a:fillRect/>
+                    </a:stretch>
+                  </pic:blipFill>
+                  <pic:spPr bwMode="auto">
+                    <a:xfrm>
+                      <a:off x="0" y="0"/>
+                      <a:ext cx="4762500" cy="4191000"/>
+                    </a:xfrm>
+                    <a:prstGeom prst="rect">
+                      <a:avLst/>
+                    </a:prstGeom>
+                    <a:noFill/>
+                    <a:ln>
+                      <a:noFill/>
+                    </a:ln>
+                  </pic:spPr>
+                </pic:pic>
+              </a:graphicData>
+            </a:graphic>
+          </wp:inline>
+        </w:drawing>
+      </w:r>
+      <w:r>
+        <w:rPr>
+          <w:noProof/>
+        </w:rPr>
+        <w:lastRenderedPageBreak/>
+        <w:drawing>
+          <wp:inline distT="0" distB="0" distL="0" distR="0" wp14:anchorId="46863A2D" wp14:editId="60CAB586">
+            <wp:extent cx="2893187" cy="3981450"/>
+            <wp:effectExtent l="0" t="0" r="2540" b="0"/>
+            <wp:docPr id="38" name="Picture 38"/>
+            <wp:cNvGraphicFramePr>
+              <a:graphicFrameLocks xmlns:a="http://schemas.openxmlformats.org/drawingml/2006/main" noChangeAspect="1"/>
+            </wp:cNvGraphicFramePr>
+            <a:graphic xmlns:a="http://schemas.openxmlformats.org/drawingml/2006/main">
+              <a:graphicData uri="http://schemas.openxmlformats.org/drawingml/2006/picture">
+                <pic:pic xmlns:pic="http://schemas.openxmlformats.org/drawingml/2006/picture">
+                  <pic:nvPicPr>
+                    <pic:cNvPr id="0" name="Picture 5"/>
+                    <pic:cNvPicPr>
+                      <a:picLocks noChangeAspect="1" noChangeArrowheads="1"/>
+                    </pic:cNvPicPr>
+                  </pic:nvPicPr>
+                  <pic:blipFill>
+                    <a:blip r:embed="rId9" cstate="print">
+                      <a:extLst>
+                        <a:ext uri="{28A0092B-C50C-407E-A947-70E740481C1C}">
+                          <a14:useLocalDpi xmlns:a14="http://schemas.microsoft.com/office/drawing/2010/main" val="0"/>
+                        </a:ext>
+                      </a:extLst>
+                    </a:blip>
+                    <a:srcRect/>
+                    <a:stretch>
+                      <a:fillRect/>
+                    </a:stretch>
+                  </pic:blipFill>
+                  <pic:spPr bwMode="auto">
+                    <a:xfrm>
+                      <a:off x="0" y="0"/>
+                      <a:ext cx="2895484" cy="3984611"/>
+                    </a:xfrm>
+                    <a:prstGeom prst="rect">
+                      <a:avLst/>
+                    </a:prstGeom>
+                    <a:noFill/>
+                    <a:ln>
+                      <a:noFill/>
+                    </a:ln>
+                  </pic:spPr>
+                </pic:pic>
+              </a:graphicData>
+            </a:graphic>
+          </wp:inline>
+        </w:drawing>
+      </w:r>
+      <w:r>
+        <w:tab/>
+      </w:r>
+      <w:r>
+        <w:tab/>
+      </w:r>
+      <w:r>
+        <w:tab/>
+      </w:r>
+      <w:r>
+        <w:rPr>
+          <w:noProof/>
+        </w:rPr>
+        <w:drawing>
+          <wp:inline distT="0" distB="0" distL="0" distR="0" wp14:anchorId="0EEBFFE4" wp14:editId="60A3E268">
+            <wp:extent cx="2939017" cy="4133850"/>
+            <wp:effectExtent l="0" t="0" r="0" b="0"/>
+            <wp:docPr id="39" name="Picture 39"/>
+            <wp:cNvGraphicFramePr>
+              <a:graphicFrameLocks xmlns:a="http://schemas.openxmlformats.org/drawingml/2006/main" noChangeAspect="1"/>
+            </wp:cNvGraphicFramePr>
+            <a:graphic xmlns:a="http://schemas.openxmlformats.org/drawingml/2006/main">
+              <a:graphicData uri="http://schemas.openxmlformats.org/drawingml/2006/picture">
+                <pic:pic xmlns:pic="http://schemas.openxmlformats.org/drawingml/2006/picture">
+                  <pic:nvPicPr>
+                    <pic:cNvPr id="0" name="Picture 6"/>
+                    <pic:cNvPicPr>
+                      <a:picLocks noChangeAspect="1" noChangeArrowheads="1"/>
+                    </pic:cNvPicPr>
+                  </pic:nvPicPr>
+                  <pic:blipFill>
+                    <a:blip r:embed="rId10" cstate="print">
+                      <a:extLst>
+                        <a:ext uri="{28A0092B-C50C-407E-A947-70E740481C1C}">
+                          <a14:useLocalDpi xmlns:a14="http://schemas.microsoft.com/office/drawing/2010/main" val="0"/>
+                        </a:ext>
+                      </a:extLst>
+                    </a:blip>
+                    <a:srcRect/>
+                    <a:stretch>
+                      <a:fillRect/>
+                    </a:stretch>
+                  </pic:blipFill>
+                  <pic:spPr bwMode="auto">
+                    <a:xfrm>
+                      <a:off x="0" y="0"/>
+                      <a:ext cx="2941850" cy="4137835"/>
+                    </a:xfrm>
+                    <a:prstGeom prst="rect">
+                      <a:avLst/>
+                    </a:prstGeom>
+                    <a:noFill/>
+                    <a:ln>
+                      <a:noFill/>
+                    </a:ln>
+                  </pic:spPr>
+                </pic:pic>
+              </a:graphicData>
+            </a:graphic>
+          </wp:inline>
+        </w:drawing>
+      </w:r>
+      <w:r>
+        <w:rPr>
+          <w:noProof/>
+        </w:rPr>
+        <w:lastRenderedPageBreak/>
+        <w:drawing>
+          <wp:inline distT="0" distB="0" distL="0" distR="0" wp14:anchorId="31B4945A" wp14:editId="6B691F8B">
+            <wp:extent cx="2800350" cy="3344863"/>
+            <wp:effectExtent l="0" t="0" r="0" b="8255"/>
+            <wp:docPr id="40" name="Picture 40"/>
+            <wp:cNvGraphicFramePr>
+              <a:graphicFrameLocks xmlns:a="http://schemas.openxmlformats.org/drawingml/2006/main" noChangeAspect="1"/>
+            </wp:cNvGraphicFramePr>
+            <a:graphic xmlns:a="http://schemas.openxmlformats.org/drawingml/2006/main">
+              <a:graphicData uri="http://schemas.openxmlformats.org/drawingml/2006/picture">
+                <pic:pic xmlns:pic="http://schemas.openxmlformats.org/drawingml/2006/picture">
+                  <pic:nvPicPr>
+                    <pic:cNvPr id="0" name="Picture 7"/>
+                    <pic:cNvPicPr>
+                      <a:picLocks noChangeAspect="1" noChangeArrowheads="1"/>
+                    </pic:cNvPicPr>
+                  </pic:nvPicPr>
+                  <pic:blipFill>
+                    <a:blip r:embed="rId11">
+                      <a:extLst>
+                        <a:ext uri="{28A0092B-C50C-407E-A947-70E740481C1C}">
+                          <a14:useLocalDpi xmlns:a14="http://schemas.microsoft.com/office/drawing/2010/main" val="0"/>
+                        </a:ext>
+                      </a:extLst>
+                    </a:blip>
+                    <a:srcRect/>
+                    <a:stretch>
+                      <a:fillRect/>
+                    </a:stretch>
+                  </pic:blipFill>
+                  <pic:spPr bwMode="auto">
+                    <a:xfrm>
+                      <a:off x="0" y="0"/>
+                      <a:ext cx="2803802" cy="3348986"/>
+                    </a:xfrm>
+                    <a:prstGeom prst="rect">
+                      <a:avLst/>
+                    </a:prstGeom>
+                    <a:noFill/>
+                    <a:ln>
+                      <a:noFill/>
+                    </a:ln>
+                  </pic:spPr>
+                </pic:pic>
+              </a:graphicData>
+            </a:graphic>
+          </wp:inline>
+        </w:drawing>
+      </w:r>
+      <w:r>
+        <w:tab/>
+      </w:r>
+      <w:r>
+        <w:tab/>
+      </w:r>
+      <w:r>
+        <w:tab/>
+      </w:r>
+      <w:r>
+        <w:tab/>
+      </w:r>
+      <w:r>
+        <w:tab/>
+      </w:r>
+      <w:r>
+        <w:rPr>
+          <w:noProof/>
+        </w:rPr>
+        <w:drawing>
+          <wp:inline distT="0" distB="0" distL="0" distR="0" wp14:anchorId="47CA8A1C" wp14:editId="4B3054BF">
+            <wp:extent cx="2917878" cy="3886200"/>
+            <wp:effectExtent l="0" t="0" r="0" b="0"/>
+            <wp:docPr id="44" name="Picture 44"/>
+            <wp:cNvGraphicFramePr>
+              <a:graphicFrameLocks xmlns:a="http://schemas.openxmlformats.org/drawingml/2006/main" noChangeAspect="1"/>
+            </wp:cNvGraphicFramePr>
+            <a:graphic xmlns:a="http://schemas.openxmlformats.org/drawingml/2006/main">
+              <a:graphicData uri="http://schemas.openxmlformats.org/drawingml/2006/picture">
+                <pic:pic xmlns:pic="http://schemas.openxmlformats.org/drawingml/2006/picture">
+                  <pic:nvPicPr>
+                    <pic:cNvPr id="0" name="Picture 11"/>
+                    <pic:cNvPicPr>
+                      <a:picLocks noChangeAspect="1" noChangeArrowheads="1"/>
+                    </pic:cNvPicPr>
+                  </pic:nvPicPr>
+                  <pic:blipFill>
+                    <a:blip r:embed="rId12">
+                      <a:extLst>
+                        <a:ext uri="{28A0092B-C50C-407E-A947-70E740481C1C}">
+                          <a14:useLocalDpi xmlns:a14="http://schemas.microsoft.com/office/drawing/2010/main" val="0"/>
+                        </a:ext>
+                      </a:extLst>
+                    </a:blip>
+                    <a:srcRect/>
+                    <a:stretch>
+                      <a:fillRect/>
+                    </a:stretch>
+                  </pic:blipFill>
+                  <pic:spPr bwMode="auto">
+                    <a:xfrm>
+                      <a:off x="0" y="0"/>
+                      <a:ext cx="2921020" cy="3890385"/>
+                    </a:xfrm>
+                    <a:prstGeom prst="rect">
+                      <a:avLst/>
+                    </a:prstGeom>
+                    <a:noFill/>
+                    <a:ln>
+                      <a:noFill/>
+                    </a:ln>
+                  </pic:spPr>
+                </pic:pic>
+              </a:graphicData>
+            </a:graphic>
+          </wp:inline>
+        </w:drawing>
+      </w:r>
+      <w:r>
+        <w:tab/>
+      </w:r>
+      <w:r>
+        <w:lastRenderedPageBreak/>
+        <w:tab/>
+      </w:r>
+      <w:r>
+        <w:rPr>
+          <w:noProof/>
+        </w:rPr>
+        <w:drawing>
+          <wp:inline distT="0" distB="0" distL="0" distR="0" wp14:anchorId="77EB947D" wp14:editId="7424A970">
+            <wp:extent cx="3595106" cy="3619153"/>
+            <wp:effectExtent l="0" t="0" r="5715" b="635"/>
+            <wp:docPr id="45" name="Picture 45"/>
+            <wp:cNvGraphicFramePr>
+              <a:graphicFrameLocks xmlns:a="http://schemas.openxmlformats.org/drawingml/2006/main" noChangeAspect="1"/>
+            </wp:cNvGraphicFramePr>
+            <a:graphic xmlns:a="http://schemas.openxmlformats.org/drawingml/2006/main">
+              <a:graphicData uri="http://schemas.openxmlformats.org/drawingml/2006/picture">
+                <pic:pic xmlns:pic="http://schemas.openxmlformats.org/drawingml/2006/picture">
+                  <pic:nvPicPr>
+                    <pic:cNvPr id="0" name="Picture 12"/>
+                    <pic:cNvPicPr>
+                      <a:picLocks noChangeAspect="1" noChangeArrowheads="1"/>
+                    </pic:cNvPicPr>
+                  </pic:nvPicPr>
+                  <pic:blipFill>
+                    <a:blip r:embed="rId13" cstate="print">
+                      <a:extLst>
+                        <a:ext uri="{28A0092B-C50C-407E-A947-70E740481C1C}">
+                          <a14:useLocalDpi xmlns:a14="http://schemas.microsoft.com/office/drawing/2010/main" val="0"/>
+                        </a:ext>
+                      </a:extLst>
+                    </a:blip>
+                    <a:srcRect/>
+                    <a:stretch>
+                      <a:fillRect/>
+                    </a:stretch>
+                  </pic:blipFill>
+                  <pic:spPr bwMode="auto">
+                    <a:xfrm>
+                      <a:off x="0" y="0"/>
+                      <a:ext cx="3603328" cy="3627430"/>
+                    </a:xfrm>
+                    <a:prstGeom prst="rect">
+                      <a:avLst/>
+                    </a:prstGeom>
+                    <a:noFill/>
+                    <a:ln>
+                      <a:noFill/>
+                    </a:ln>
+                  </pic:spPr>
+                </pic:pic>
+              </a:graphicData>
+            </a:graphic>
+          </wp:inline>
+        </w:drawing>
+      </w:r>
+      <w:r>
+        <w:tab/>
+      </w:r>
+      <w:r>
+        <w:tab/>
+      </w:r>
+      <w:r>
+        <w:tab/>
+      </w:r>
+      <w:r>
+        <w:rPr>
+          <w:noProof/>
+        </w:rPr>
+        <w:drawing>
+          <wp:inline distT="0" distB="0" distL="0" distR="0" wp14:anchorId="71EC6EA5" wp14:editId="6ABFED6E">
+            <wp:extent cx="3733800" cy="3733800"/>
+            <wp:effectExtent l="0" t="0" r="0" b="0"/>
+            <wp:docPr id="46" name="Picture 46"/>
+            <wp:cNvGraphicFramePr>
+              <a:graphicFrameLocks xmlns:a="http://schemas.openxmlformats.org/drawingml/2006/main" noChangeAspect="1"/>
+            </wp:cNvGraphicFramePr>
+            <a:graphic xmlns:a="http://schemas.openxmlformats.org/drawingml/2006/main">
+              <a:graphicData uri="http://schemas.openxmlformats.org/drawingml/2006/picture">
+                <pic:pic xmlns:pic="http://schemas.openxmlformats.org/drawingml/2006/picture">
+                  <pic:nvPicPr>
+                    <pic:cNvPr id="0" name="Picture 13"/>
+                    <pic:cNvPicPr>
+                      <a:picLocks noChangeAspect="1" noChangeArrowheads="1"/>
+                    </pic:cNvPicPr>
+                  </pic:nvPicPr>
+                  <pic:blipFill>
+                    <a:blip r:embed="rId14">
+                      <a:extLst>
+                        <a:ext uri="{28A0092B-C50C-407E-A947-70E740481C1C}">
+                          <a14:useLocalDpi xmlns:a14="http://schemas.microsoft.com/office/drawing/2010/main" val="0"/>
+                        </a:ext>
+                      </a:extLst>
+                    </a:blip>
+                    <a:srcRect/>
+                    <a:stretch>
+                      <a:fillRect/>
+                    </a:stretch>
+                  </pic:blipFill>
+                  <pic:spPr bwMode="auto">
+                    <a:xfrm>
+                      <a:off x="0" y="0"/>
+                      <a:ext cx="3733800" cy="3733800"/>
+                    </a:xfrm>
+                    <a:prstGeom prst="rect">
+                      <a:avLst/>
+                    </a:prstGeom>
+                    <a:noFill/>
+                    <a:ln>
+                      <a:noFill/>
+                    </a:ln>
+                  </pic:spPr>
+                </pic:pic>
+              </a:graphicData>
+            </a:graphic>
+          </wp:inline>
+        </w:drawing>
+      </w:r>
+    </w:p>
     <w:sectPr>
-      <w:pgSz w:w="15840" w:h="12240" w:orient="landscape"/>
+      <w:pgSz w:w="16838" w:h="11906" w:orient="landscape" w:code="9"/>
       <w:pgMar w:top="1440" w:right="1440" w:bottom="1440" w:left="1440" w:header="720" w:footer="720" w:gutter="0"/>
       <w:cols w:space="720"/>
       <w:docGrid w:linePitch="360"/>
@@ -5230,6 +5759,7 @@
     <w:lsdException w:name="HTML Sample" w:semiHidden="1" w:unhideWhenUsed="1"/>
     <w:lsdException w:name="HTML Typewriter" w:semiHidden="1" w:unhideWhenUsed="1"/>
     <w:lsdException w:name="HTML Variable" w:semiHidden="1" w:unhideWhenUsed="1"/>
+    <w:lsdException w:name="Normal Table" w:semiHidden="1" w:unhideWhenUsed="1"/>
     <w:lsdException w:name="annotation subject" w:semiHidden="1" w:unhideWhenUsed="1"/>
     <w:lsdException w:name="No List" w:semiHidden="1" w:unhideWhenUsed="1"/>
     <w:lsdException w:name="Outline List 1" w:semiHidden="1" w:unhideWhenUsed="1"/>
@@ -5272,8 +5802,11 @@
     <w:lsdException w:name="Table Contemporary" w:semiHidden="1" w:unhideWhenUsed="1"/>
     <w:lsdException w:name="Table Elegant" w:semiHidden="1" w:unhideWhenUsed="1"/>
     <w:lsdException w:name="Table Professional" w:semiHidden="1" w:unhideWhenUsed="1"/>
+    <w:lsdException w:name="Table Subtle 1" w:semiHidden="1" w:unhideWhenUsed="1"/>
     <w:lsdException w:name="Table Subtle 2" w:semiHidden="1" w:unhideWhenUsed="1"/>
     <w:lsdException w:name="Table Web 1" w:semiHidden="1" w:unhideWhenUsed="1"/>
+    <w:lsdException w:name="Table Web 2" w:semiHidden="1" w:unhideWhenUsed="1"/>
+    <w:lsdException w:name="Table Web 3" w:semiHidden="1" w:unhideWhenUsed="1"/>
     <w:lsdException w:name="Balloon Text" w:semiHidden="1" w:unhideWhenUsed="1"/>
     <w:lsdException w:name="Table Grid" w:uiPriority="39"/>
     <w:lsdException w:name="Table Theme" w:semiHidden="1" w:unhideWhenUsed="1"/>

</xml_diff>

<commit_message>
Monarch intro and face hint
</commit_message>
<xml_diff>
--- a/PhysicalPuzzleParts/BoardingPass.docx
+++ b/PhysicalPuzzleParts/BoardingPass.docx
@@ -5665,7 +5665,6 @@
           <w:szCs w:val="40"/>
         </w:rPr>
       </w:pPr>
-      <w:proofErr w:type="spellStart"/>
       <w:r>
         <w:rPr>
           <w:rFonts w:ascii="Algerian" w:hAnsi="Algerian"/>
@@ -5673,477 +5672,26 @@
           <w:szCs w:val="40"/>
         </w:rPr>
         <w:lastRenderedPageBreak/>
-        <w:t>Hvs</w:t>
-      </w:r>
-      <w:proofErr w:type="spellEnd"/>
+        <w:t>Hvs xoqy kog igwbu vwg gdors wb hvs twszr</w:t>
+      </w:r>
       <w:r>
         <w:rPr>
           <w:rFonts w:ascii="Algerian" w:hAnsi="Algerian"/>
           <w:sz w:val="40"/>
           <w:szCs w:val="40"/>
         </w:rPr>
-        <w:t xml:space="preserve"> </w:t>
-      </w:r>
-      <w:proofErr w:type="spellStart"/>
+        <w:br/>
+        <w:t>Kvwzs hvs eissb uojs vsf vsofh hc obchvsf aob</w:t>
+      </w:r>
       <w:r>
         <w:rPr>
           <w:rFonts w:ascii="Algerian" w:hAnsi="Algerian"/>
           <w:sz w:val="40"/>
           <w:szCs w:val="40"/>
         </w:rPr>
-        <w:t>xoqy</w:t>
-      </w:r>
-      <w:proofErr w:type="spellEnd"/>
-      <w:r>
-        <w:rPr>
-          <w:rFonts w:ascii="Algerian" w:hAnsi="Algerian"/>
-          <w:sz w:val="40"/>
-          <w:szCs w:val="40"/>
-        </w:rPr>
-        <w:t xml:space="preserve"> </w:t>
-      </w:r>
-      <w:proofErr w:type="spellStart"/>
-      <w:r>
-        <w:rPr>
-          <w:rFonts w:ascii="Algerian" w:hAnsi="Algerian"/>
-          <w:sz w:val="40"/>
-          <w:szCs w:val="40"/>
-        </w:rPr>
-        <w:t>kog</w:t>
-      </w:r>
-      <w:proofErr w:type="spellEnd"/>
-      <w:r>
-        <w:rPr>
-          <w:rFonts w:ascii="Algerian" w:hAnsi="Algerian"/>
-          <w:sz w:val="40"/>
-          <w:szCs w:val="40"/>
-        </w:rPr>
-        <w:t xml:space="preserve"> </w:t>
-      </w:r>
-      <w:proofErr w:type="spellStart"/>
-      <w:r>
-        <w:rPr>
-          <w:rFonts w:ascii="Algerian" w:hAnsi="Algerian"/>
-          <w:sz w:val="40"/>
-          <w:szCs w:val="40"/>
-        </w:rPr>
-        <w:t>igwbu</w:t>
-      </w:r>
-      <w:proofErr w:type="spellEnd"/>
-      <w:r>
-        <w:rPr>
-          <w:rFonts w:ascii="Algerian" w:hAnsi="Algerian"/>
-          <w:sz w:val="40"/>
-          <w:szCs w:val="40"/>
-        </w:rPr>
-        <w:t xml:space="preserve"> </w:t>
-      </w:r>
-      <w:proofErr w:type="spellStart"/>
-      <w:r>
-        <w:rPr>
-          <w:rFonts w:ascii="Algerian" w:hAnsi="Algerian"/>
-          <w:sz w:val="40"/>
-          <w:szCs w:val="40"/>
-        </w:rPr>
-        <w:t>vwg</w:t>
-      </w:r>
-      <w:proofErr w:type="spellEnd"/>
-      <w:r>
-        <w:rPr>
-          <w:rFonts w:ascii="Algerian" w:hAnsi="Algerian"/>
-          <w:sz w:val="40"/>
-          <w:szCs w:val="40"/>
-        </w:rPr>
-        <w:t xml:space="preserve"> </w:t>
-      </w:r>
-      <w:proofErr w:type="spellStart"/>
-      <w:r>
-        <w:rPr>
-          <w:rFonts w:ascii="Algerian" w:hAnsi="Algerian"/>
-          <w:sz w:val="40"/>
-          <w:szCs w:val="40"/>
-        </w:rPr>
-        <w:t>gdors</w:t>
-      </w:r>
-      <w:proofErr w:type="spellEnd"/>
-      <w:r>
-        <w:rPr>
-          <w:rFonts w:ascii="Algerian" w:hAnsi="Algerian"/>
-          <w:sz w:val="40"/>
-          <w:szCs w:val="40"/>
-        </w:rPr>
-        <w:t xml:space="preserve"> </w:t>
-      </w:r>
-      <w:proofErr w:type="spellStart"/>
-      <w:r>
-        <w:rPr>
-          <w:rFonts w:ascii="Algerian" w:hAnsi="Algerian"/>
-          <w:sz w:val="40"/>
-          <w:szCs w:val="40"/>
-        </w:rPr>
-        <w:t>wb</w:t>
-      </w:r>
-      <w:proofErr w:type="spellEnd"/>
-      <w:r>
-        <w:rPr>
-          <w:rFonts w:ascii="Algerian" w:hAnsi="Algerian"/>
-          <w:sz w:val="40"/>
-          <w:szCs w:val="40"/>
-        </w:rPr>
-        <w:t xml:space="preserve"> </w:t>
-      </w:r>
-      <w:proofErr w:type="spellStart"/>
-      <w:r>
-        <w:rPr>
-          <w:rFonts w:ascii="Algerian" w:hAnsi="Algerian"/>
-          <w:sz w:val="40"/>
-          <w:szCs w:val="40"/>
-        </w:rPr>
-        <w:t>hvs</w:t>
-      </w:r>
-      <w:proofErr w:type="spellEnd"/>
-      <w:r>
-        <w:rPr>
-          <w:rFonts w:ascii="Algerian" w:hAnsi="Algerian"/>
-          <w:sz w:val="40"/>
-          <w:szCs w:val="40"/>
-        </w:rPr>
-        <w:t xml:space="preserve"> </w:t>
-      </w:r>
-      <w:proofErr w:type="spellStart"/>
-      <w:r>
-        <w:rPr>
-          <w:rFonts w:ascii="Algerian" w:hAnsi="Algerian"/>
-          <w:sz w:val="40"/>
-          <w:szCs w:val="40"/>
-        </w:rPr>
-        <w:t>twszr</w:t>
-      </w:r>
-      <w:proofErr w:type="spellEnd"/>
-      <w:r>
-        <w:rPr>
-          <w:rFonts w:ascii="Algerian" w:hAnsi="Algerian"/>
-          <w:sz w:val="40"/>
-          <w:szCs w:val="40"/>
-        </w:rPr>
         <w:br/>
-      </w:r>
-      <w:proofErr w:type="spellStart"/>
-      <w:r>
-        <w:rPr>
-          <w:rFonts w:ascii="Algerian" w:hAnsi="Algerian"/>
-          <w:sz w:val="40"/>
-          <w:szCs w:val="40"/>
-        </w:rPr>
-        <w:t>Kvwzs</w:t>
-      </w:r>
-      <w:proofErr w:type="spellEnd"/>
-      <w:r>
-        <w:rPr>
-          <w:rFonts w:ascii="Algerian" w:hAnsi="Algerian"/>
-          <w:sz w:val="40"/>
-          <w:szCs w:val="40"/>
-        </w:rPr>
-        <w:t xml:space="preserve"> </w:t>
-      </w:r>
-      <w:proofErr w:type="spellStart"/>
-      <w:r>
-        <w:rPr>
-          <w:rFonts w:ascii="Algerian" w:hAnsi="Algerian"/>
-          <w:sz w:val="40"/>
-          <w:szCs w:val="40"/>
-        </w:rPr>
-        <w:t>hvs</w:t>
-      </w:r>
-      <w:proofErr w:type="spellEnd"/>
-      <w:r>
-        <w:rPr>
-          <w:rFonts w:ascii="Algerian" w:hAnsi="Algerian"/>
-          <w:sz w:val="40"/>
-          <w:szCs w:val="40"/>
-        </w:rPr>
-        <w:t xml:space="preserve"> </w:t>
-      </w:r>
-      <w:proofErr w:type="spellStart"/>
-      <w:r>
-        <w:rPr>
-          <w:rFonts w:ascii="Algerian" w:hAnsi="Algerian"/>
-          <w:sz w:val="40"/>
-          <w:szCs w:val="40"/>
-        </w:rPr>
-        <w:t>eissb</w:t>
-      </w:r>
-      <w:proofErr w:type="spellEnd"/>
-      <w:r>
-        <w:rPr>
-          <w:rFonts w:ascii="Algerian" w:hAnsi="Algerian"/>
-          <w:sz w:val="40"/>
-          <w:szCs w:val="40"/>
-        </w:rPr>
-        <w:t xml:space="preserve"> </w:t>
-      </w:r>
-      <w:proofErr w:type="spellStart"/>
-      <w:r>
-        <w:rPr>
-          <w:rFonts w:ascii="Algerian" w:hAnsi="Algerian"/>
-          <w:sz w:val="40"/>
-          <w:szCs w:val="40"/>
-        </w:rPr>
-        <w:t>uojs</w:t>
-      </w:r>
-      <w:proofErr w:type="spellEnd"/>
-      <w:r>
-        <w:rPr>
-          <w:rFonts w:ascii="Algerian" w:hAnsi="Algerian"/>
-          <w:sz w:val="40"/>
-          <w:szCs w:val="40"/>
-        </w:rPr>
-        <w:t xml:space="preserve"> </w:t>
-      </w:r>
-      <w:proofErr w:type="spellStart"/>
-      <w:r>
-        <w:rPr>
-          <w:rFonts w:ascii="Algerian" w:hAnsi="Algerian"/>
-          <w:sz w:val="40"/>
-          <w:szCs w:val="40"/>
-        </w:rPr>
-        <w:t>vsf</w:t>
-      </w:r>
-      <w:proofErr w:type="spellEnd"/>
-      <w:r>
-        <w:rPr>
-          <w:rFonts w:ascii="Algerian" w:hAnsi="Algerian"/>
-          <w:sz w:val="40"/>
-          <w:szCs w:val="40"/>
-        </w:rPr>
-        <w:t xml:space="preserve"> </w:t>
-      </w:r>
-      <w:proofErr w:type="spellStart"/>
-      <w:r>
-        <w:rPr>
-          <w:rFonts w:ascii="Algerian" w:hAnsi="Algerian"/>
-          <w:sz w:val="40"/>
-          <w:szCs w:val="40"/>
-        </w:rPr>
-        <w:t>vsofh</w:t>
-      </w:r>
-      <w:proofErr w:type="spellEnd"/>
-      <w:r>
-        <w:rPr>
-          <w:rFonts w:ascii="Algerian" w:hAnsi="Algerian"/>
-          <w:sz w:val="40"/>
-          <w:szCs w:val="40"/>
-        </w:rPr>
-        <w:t xml:space="preserve"> </w:t>
-      </w:r>
-      <w:proofErr w:type="spellStart"/>
-      <w:r>
-        <w:rPr>
-          <w:rFonts w:ascii="Algerian" w:hAnsi="Algerian"/>
-          <w:sz w:val="40"/>
-          <w:szCs w:val="40"/>
-        </w:rPr>
-        <w:t>hc</w:t>
-      </w:r>
-      <w:proofErr w:type="spellEnd"/>
-      <w:r>
-        <w:rPr>
-          <w:rFonts w:ascii="Algerian" w:hAnsi="Algerian"/>
-          <w:sz w:val="40"/>
-          <w:szCs w:val="40"/>
-        </w:rPr>
-        <w:t xml:space="preserve"> </w:t>
-      </w:r>
-      <w:proofErr w:type="spellStart"/>
-      <w:r>
-        <w:rPr>
-          <w:rFonts w:ascii="Algerian" w:hAnsi="Algerian"/>
-          <w:sz w:val="40"/>
-          <w:szCs w:val="40"/>
-        </w:rPr>
-        <w:t>obchvsf</w:t>
-      </w:r>
-      <w:proofErr w:type="spellEnd"/>
-      <w:r>
-        <w:rPr>
-          <w:rFonts w:ascii="Algerian" w:hAnsi="Algerian"/>
-          <w:sz w:val="40"/>
-          <w:szCs w:val="40"/>
-        </w:rPr>
-        <w:t xml:space="preserve"> </w:t>
-      </w:r>
-      <w:proofErr w:type="spellStart"/>
-      <w:r>
-        <w:rPr>
-          <w:rFonts w:ascii="Algerian" w:hAnsi="Algerian"/>
-          <w:sz w:val="40"/>
-          <w:szCs w:val="40"/>
-        </w:rPr>
-        <w:t>aob</w:t>
-      </w:r>
-      <w:proofErr w:type="spellEnd"/>
-      <w:r>
-        <w:rPr>
-          <w:rFonts w:ascii="Algerian" w:hAnsi="Algerian"/>
-          <w:sz w:val="40"/>
-          <w:szCs w:val="40"/>
-        </w:rPr>
-        <w:br/>
-      </w:r>
-      <w:proofErr w:type="spellStart"/>
-      <w:r>
-        <w:rPr>
-          <w:rFonts w:ascii="Algerian" w:hAnsi="Algerian"/>
-          <w:sz w:val="40"/>
-          <w:szCs w:val="40"/>
-        </w:rPr>
-        <w:t>Obr</w:t>
-      </w:r>
-      <w:proofErr w:type="spellEnd"/>
-      <w:r>
-        <w:rPr>
-          <w:rFonts w:ascii="Algerian" w:hAnsi="Algerian"/>
-          <w:sz w:val="40"/>
-          <w:szCs w:val="40"/>
-        </w:rPr>
-        <w:t xml:space="preserve"> </w:t>
-      </w:r>
-      <w:proofErr w:type="spellStart"/>
-      <w:r>
-        <w:rPr>
-          <w:rFonts w:ascii="Algerian" w:hAnsi="Algerian"/>
-          <w:sz w:val="40"/>
-          <w:szCs w:val="40"/>
-        </w:rPr>
-        <w:t>hvs</w:t>
-      </w:r>
-      <w:proofErr w:type="spellEnd"/>
-      <w:r>
-        <w:rPr>
-          <w:rFonts w:ascii="Algerian" w:hAnsi="Algerian"/>
-          <w:sz w:val="40"/>
-          <w:szCs w:val="40"/>
-        </w:rPr>
-        <w:t xml:space="preserve"> </w:t>
-      </w:r>
-      <w:proofErr w:type="spellStart"/>
-      <w:r>
-        <w:rPr>
-          <w:rFonts w:ascii="Algerian" w:hAnsi="Algerian"/>
-          <w:sz w:val="40"/>
-          <w:szCs w:val="40"/>
-        </w:rPr>
-        <w:t>ywbu</w:t>
-      </w:r>
-      <w:proofErr w:type="spellEnd"/>
-      <w:r>
-        <w:rPr>
-          <w:rFonts w:ascii="Algerian" w:hAnsi="Algerian"/>
-          <w:sz w:val="40"/>
-          <w:szCs w:val="40"/>
-        </w:rPr>
-        <w:t xml:space="preserve"> </w:t>
-      </w:r>
-      <w:proofErr w:type="spellStart"/>
-      <w:r>
-        <w:rPr>
-          <w:rFonts w:ascii="Algerian" w:hAnsi="Algerian"/>
-          <w:sz w:val="40"/>
-          <w:szCs w:val="40"/>
-        </w:rPr>
-        <w:t>kog</w:t>
-      </w:r>
-      <w:proofErr w:type="spellEnd"/>
-      <w:r>
-        <w:rPr>
-          <w:rFonts w:ascii="Algerian" w:hAnsi="Algerian"/>
-          <w:sz w:val="40"/>
-          <w:szCs w:val="40"/>
-        </w:rPr>
-        <w:t xml:space="preserve"> </w:t>
-      </w:r>
-      <w:proofErr w:type="spellStart"/>
-      <w:r>
-        <w:rPr>
-          <w:rFonts w:ascii="Algerian" w:hAnsi="Algerian"/>
-          <w:sz w:val="40"/>
-          <w:szCs w:val="40"/>
-        </w:rPr>
-        <w:t>wb</w:t>
-      </w:r>
-      <w:proofErr w:type="spellEnd"/>
-      <w:r>
-        <w:rPr>
-          <w:rFonts w:ascii="Algerian" w:hAnsi="Algerian"/>
-          <w:sz w:val="40"/>
-          <w:szCs w:val="40"/>
-        </w:rPr>
-        <w:t xml:space="preserve"> </w:t>
-      </w:r>
-      <w:proofErr w:type="spellStart"/>
-      <w:r>
-        <w:rPr>
-          <w:rFonts w:ascii="Algerian" w:hAnsi="Algerian"/>
-          <w:sz w:val="40"/>
-          <w:szCs w:val="40"/>
-        </w:rPr>
-        <w:t>zcjs</w:t>
-      </w:r>
-      <w:proofErr w:type="spellEnd"/>
-      <w:r>
-        <w:rPr>
-          <w:rFonts w:ascii="Algerian" w:hAnsi="Algerian"/>
-          <w:sz w:val="40"/>
-          <w:szCs w:val="40"/>
-        </w:rPr>
-        <w:t xml:space="preserve"> </w:t>
-      </w:r>
-      <w:proofErr w:type="spellStart"/>
-      <w:r>
-        <w:rPr>
-          <w:rFonts w:ascii="Algerian" w:hAnsi="Algerian"/>
-          <w:sz w:val="40"/>
-          <w:szCs w:val="40"/>
-        </w:rPr>
-        <w:t>kwhv</w:t>
-      </w:r>
-      <w:proofErr w:type="spellEnd"/>
-      <w:r>
-        <w:rPr>
-          <w:rFonts w:ascii="Algerian" w:hAnsi="Algerian"/>
-          <w:sz w:val="40"/>
-          <w:szCs w:val="40"/>
-        </w:rPr>
-        <w:t xml:space="preserve"> </w:t>
-      </w:r>
-      <w:proofErr w:type="spellStart"/>
-      <w:r>
-        <w:rPr>
-          <w:rFonts w:ascii="Algerian" w:hAnsi="Algerian"/>
-          <w:sz w:val="40"/>
-          <w:szCs w:val="40"/>
-        </w:rPr>
-        <w:t>vwg</w:t>
-      </w:r>
-      <w:proofErr w:type="spellEnd"/>
-      <w:r>
-        <w:rPr>
-          <w:rFonts w:ascii="Algerian" w:hAnsi="Algerian"/>
-          <w:sz w:val="40"/>
-          <w:szCs w:val="40"/>
-        </w:rPr>
-        <w:t xml:space="preserve"> </w:t>
-      </w:r>
-      <w:proofErr w:type="spellStart"/>
-      <w:r>
-        <w:rPr>
-          <w:rFonts w:ascii="Algerian" w:hAnsi="Algerian"/>
-          <w:sz w:val="40"/>
-          <w:szCs w:val="40"/>
-        </w:rPr>
-        <w:t>rwoacbrg</w:t>
-      </w:r>
-      <w:proofErr w:type="spellEnd"/>
+        <w:t>Obr hvs ywbu kog wb zcjs kwhv vwg rwoacbrg</w:t>
+      </w:r>
     </w:p>
     <w:p>
       <w:pPr>
@@ -6180,7 +5728,7 @@
           <w:sz w:val="40"/>
           <w:szCs w:val="40"/>
         </w:rPr>
-        <w:t>Something about Face</w:t>
+        <w:t>LOOK WITHIN! …THE SECRET IS INSIDE YOU.</w:t>
       </w:r>
     </w:p>
     <w:p>
@@ -6742,6 +6290,112 @@
       </w:pPr>
       <w:r>
         <w:t>You are not the only one on the trail, the police also got a sniff of the hidden treasure and are on your tail.</w:t>
+      </w:r>
+      <w:r>
+        <w:t xml:space="preserve"> You immediately flew to the Netherlands, where the gold is supposed to be located. Unfortunately, one of the border guards recognized you and notified the local police. </w:t>
+      </w:r>
+      <w:r>
+        <w:t>You entered an old workshop where upon showing the letter an old lady let you through to the back room. You noticed a clock on the wall, a black chicken toy lying on the table next to a cookie jar</w:t>
+      </w:r>
+      <w:r>
+        <w:t>,</w:t>
+      </w:r>
+      <w:r>
+        <w:t xml:space="preserve"> and an old phone, which is ringing.</w:t>
+      </w:r>
+      <w:r>
+        <w:t xml:space="preserve"> On the wall you notice a framed motivational quote.</w:t>
+      </w:r>
+      <w:r>
+        <w:t xml:space="preserve"> You have 60 minutes to find the gold and escape with it before the police catches you.</w:t>
+      </w:r>
+    </w:p>
+    <w:p>
+      <w:pPr>
+        <w:pStyle w:val="NoSpacing"/>
+      </w:pPr>
+    </w:p>
+    <w:p>
+      <w:pPr>
+        <w:pStyle w:val="NoSpacing"/>
+      </w:pPr>
+    </w:p>
+    <w:p>
+      <w:pPr>
+        <w:pStyle w:val="NoSpacing"/>
+      </w:pPr>
+    </w:p>
+    <w:p>
+      <w:pPr>
+        <w:pStyle w:val="NoSpacing"/>
+      </w:pPr>
+      <w:r>
+        <w:lastRenderedPageBreak/>
+        <w:t>Monarch intro</w:t>
+      </w:r>
+    </w:p>
+    <w:p>
+      <w:pPr>
+        <w:pStyle w:val="NoSpacing"/>
+      </w:pPr>
+      <w:r>
+        <w:t xml:space="preserve">You enter a room where you see a lot of paintings of monarchs on the walls. Under the paintings you find names </w:t>
+      </w:r>
+      <w:r>
+        <w:rPr>
+          <w:b/>
+          <w:bCs/>
+        </w:rPr>
+        <w:t>James VI</w:t>
+      </w:r>
+      <w:r>
+        <w:t xml:space="preserve">, </w:t>
+      </w:r>
+      <w:r>
+        <w:rPr>
+          <w:b/>
+          <w:bCs/>
+        </w:rPr>
+        <w:t>Elizabeth II</w:t>
+      </w:r>
+      <w:r>
+        <w:t xml:space="preserve">, </w:t>
+      </w:r>
+      <w:r>
+        <w:rPr>
+          <w:b/>
+          <w:bCs/>
+        </w:rPr>
+        <w:t>Louis XIV</w:t>
+      </w:r>
+      <w:r>
+        <w:t xml:space="preserve">, </w:t>
+      </w:r>
+      <w:r>
+        <w:rPr>
+          <w:b/>
+          <w:bCs/>
+        </w:rPr>
+        <w:t>Henry VII</w:t>
+      </w:r>
+      <w:r>
+        <w:t xml:space="preserve"> and </w:t>
+      </w:r>
+      <w:r>
+        <w:rPr>
+          <w:b/>
+          <w:bCs/>
+        </w:rPr>
+        <w:t>William I</w:t>
+      </w:r>
+      <w:r>
+        <w:t>. In front of each painting there is also a short description about that person</w:t>
+      </w:r>
+      <w:r>
+        <w:t>’</w:t>
+      </w:r>
+      <w:r>
+        <w:t>s life.</w:t>
       </w:r>
     </w:p>
     <w:sectPr>

</xml_diff>

<commit_message>
Add credits, report, walkthrough, do some clean up
</commit_message>
<xml_diff>
--- a/PhysicalPuzzleParts/BoardingPass.docx
+++ b/PhysicalPuzzleParts/BoardingPass.docx
@@ -5665,7 +5665,6 @@
           <w:szCs w:val="40"/>
         </w:rPr>
       </w:pPr>
-      <w:proofErr w:type="spellStart"/>
       <w:r>
         <w:rPr>
           <w:rFonts w:ascii="Algerian" w:hAnsi="Algerian"/>
@@ -5673,477 +5672,26 @@
           <w:szCs w:val="40"/>
         </w:rPr>
         <w:lastRenderedPageBreak/>
-        <w:t>Hvs</w:t>
-      </w:r>
-      <w:proofErr w:type="spellEnd"/>
+        <w:t>Hvs xoqy kog igwbu vwg gdors wb hvs twszr</w:t>
+      </w:r>
       <w:r>
         <w:rPr>
           <w:rFonts w:ascii="Algerian" w:hAnsi="Algerian"/>
           <w:sz w:val="40"/>
           <w:szCs w:val="40"/>
         </w:rPr>
-        <w:t xml:space="preserve"> </w:t>
-      </w:r>
-      <w:proofErr w:type="spellStart"/>
+        <w:br/>
+        <w:t>Kvwzs hvs eissb uojs vsf vsofh hc obchvsf aob</w:t>
+      </w:r>
       <w:r>
         <w:rPr>
           <w:rFonts w:ascii="Algerian" w:hAnsi="Algerian"/>
           <w:sz w:val="40"/>
           <w:szCs w:val="40"/>
         </w:rPr>
-        <w:t>xoqy</w:t>
-      </w:r>
-      <w:proofErr w:type="spellEnd"/>
-      <w:r>
-        <w:rPr>
-          <w:rFonts w:ascii="Algerian" w:hAnsi="Algerian"/>
-          <w:sz w:val="40"/>
-          <w:szCs w:val="40"/>
-        </w:rPr>
-        <w:t xml:space="preserve"> </w:t>
-      </w:r>
-      <w:proofErr w:type="spellStart"/>
-      <w:r>
-        <w:rPr>
-          <w:rFonts w:ascii="Algerian" w:hAnsi="Algerian"/>
-          <w:sz w:val="40"/>
-          <w:szCs w:val="40"/>
-        </w:rPr>
-        <w:t>kog</w:t>
-      </w:r>
-      <w:proofErr w:type="spellEnd"/>
-      <w:r>
-        <w:rPr>
-          <w:rFonts w:ascii="Algerian" w:hAnsi="Algerian"/>
-          <w:sz w:val="40"/>
-          <w:szCs w:val="40"/>
-        </w:rPr>
-        <w:t xml:space="preserve"> </w:t>
-      </w:r>
-      <w:proofErr w:type="spellStart"/>
-      <w:r>
-        <w:rPr>
-          <w:rFonts w:ascii="Algerian" w:hAnsi="Algerian"/>
-          <w:sz w:val="40"/>
-          <w:szCs w:val="40"/>
-        </w:rPr>
-        <w:t>igwbu</w:t>
-      </w:r>
-      <w:proofErr w:type="spellEnd"/>
-      <w:r>
-        <w:rPr>
-          <w:rFonts w:ascii="Algerian" w:hAnsi="Algerian"/>
-          <w:sz w:val="40"/>
-          <w:szCs w:val="40"/>
-        </w:rPr>
-        <w:t xml:space="preserve"> </w:t>
-      </w:r>
-      <w:proofErr w:type="spellStart"/>
-      <w:r>
-        <w:rPr>
-          <w:rFonts w:ascii="Algerian" w:hAnsi="Algerian"/>
-          <w:sz w:val="40"/>
-          <w:szCs w:val="40"/>
-        </w:rPr>
-        <w:t>vwg</w:t>
-      </w:r>
-      <w:proofErr w:type="spellEnd"/>
-      <w:r>
-        <w:rPr>
-          <w:rFonts w:ascii="Algerian" w:hAnsi="Algerian"/>
-          <w:sz w:val="40"/>
-          <w:szCs w:val="40"/>
-        </w:rPr>
-        <w:t xml:space="preserve"> </w:t>
-      </w:r>
-      <w:proofErr w:type="spellStart"/>
-      <w:r>
-        <w:rPr>
-          <w:rFonts w:ascii="Algerian" w:hAnsi="Algerian"/>
-          <w:sz w:val="40"/>
-          <w:szCs w:val="40"/>
-        </w:rPr>
-        <w:t>gdors</w:t>
-      </w:r>
-      <w:proofErr w:type="spellEnd"/>
-      <w:r>
-        <w:rPr>
-          <w:rFonts w:ascii="Algerian" w:hAnsi="Algerian"/>
-          <w:sz w:val="40"/>
-          <w:szCs w:val="40"/>
-        </w:rPr>
-        <w:t xml:space="preserve"> </w:t>
-      </w:r>
-      <w:proofErr w:type="spellStart"/>
-      <w:r>
-        <w:rPr>
-          <w:rFonts w:ascii="Algerian" w:hAnsi="Algerian"/>
-          <w:sz w:val="40"/>
-          <w:szCs w:val="40"/>
-        </w:rPr>
-        <w:t>wb</w:t>
-      </w:r>
-      <w:proofErr w:type="spellEnd"/>
-      <w:r>
-        <w:rPr>
-          <w:rFonts w:ascii="Algerian" w:hAnsi="Algerian"/>
-          <w:sz w:val="40"/>
-          <w:szCs w:val="40"/>
-        </w:rPr>
-        <w:t xml:space="preserve"> </w:t>
-      </w:r>
-      <w:proofErr w:type="spellStart"/>
-      <w:r>
-        <w:rPr>
-          <w:rFonts w:ascii="Algerian" w:hAnsi="Algerian"/>
-          <w:sz w:val="40"/>
-          <w:szCs w:val="40"/>
-        </w:rPr>
-        <w:t>hvs</w:t>
-      </w:r>
-      <w:proofErr w:type="spellEnd"/>
-      <w:r>
-        <w:rPr>
-          <w:rFonts w:ascii="Algerian" w:hAnsi="Algerian"/>
-          <w:sz w:val="40"/>
-          <w:szCs w:val="40"/>
-        </w:rPr>
-        <w:t xml:space="preserve"> </w:t>
-      </w:r>
-      <w:proofErr w:type="spellStart"/>
-      <w:r>
-        <w:rPr>
-          <w:rFonts w:ascii="Algerian" w:hAnsi="Algerian"/>
-          <w:sz w:val="40"/>
-          <w:szCs w:val="40"/>
-        </w:rPr>
-        <w:t>twszr</w:t>
-      </w:r>
-      <w:proofErr w:type="spellEnd"/>
-      <w:r>
-        <w:rPr>
-          <w:rFonts w:ascii="Algerian" w:hAnsi="Algerian"/>
-          <w:sz w:val="40"/>
-          <w:szCs w:val="40"/>
-        </w:rPr>
         <w:br/>
-      </w:r>
-      <w:proofErr w:type="spellStart"/>
-      <w:r>
-        <w:rPr>
-          <w:rFonts w:ascii="Algerian" w:hAnsi="Algerian"/>
-          <w:sz w:val="40"/>
-          <w:szCs w:val="40"/>
-        </w:rPr>
-        <w:t>Kvwzs</w:t>
-      </w:r>
-      <w:proofErr w:type="spellEnd"/>
-      <w:r>
-        <w:rPr>
-          <w:rFonts w:ascii="Algerian" w:hAnsi="Algerian"/>
-          <w:sz w:val="40"/>
-          <w:szCs w:val="40"/>
-        </w:rPr>
-        <w:t xml:space="preserve"> </w:t>
-      </w:r>
-      <w:proofErr w:type="spellStart"/>
-      <w:r>
-        <w:rPr>
-          <w:rFonts w:ascii="Algerian" w:hAnsi="Algerian"/>
-          <w:sz w:val="40"/>
-          <w:szCs w:val="40"/>
-        </w:rPr>
-        <w:t>hvs</w:t>
-      </w:r>
-      <w:proofErr w:type="spellEnd"/>
-      <w:r>
-        <w:rPr>
-          <w:rFonts w:ascii="Algerian" w:hAnsi="Algerian"/>
-          <w:sz w:val="40"/>
-          <w:szCs w:val="40"/>
-        </w:rPr>
-        <w:t xml:space="preserve"> </w:t>
-      </w:r>
-      <w:proofErr w:type="spellStart"/>
-      <w:r>
-        <w:rPr>
-          <w:rFonts w:ascii="Algerian" w:hAnsi="Algerian"/>
-          <w:sz w:val="40"/>
-          <w:szCs w:val="40"/>
-        </w:rPr>
-        <w:t>eissb</w:t>
-      </w:r>
-      <w:proofErr w:type="spellEnd"/>
-      <w:r>
-        <w:rPr>
-          <w:rFonts w:ascii="Algerian" w:hAnsi="Algerian"/>
-          <w:sz w:val="40"/>
-          <w:szCs w:val="40"/>
-        </w:rPr>
-        <w:t xml:space="preserve"> </w:t>
-      </w:r>
-      <w:proofErr w:type="spellStart"/>
-      <w:r>
-        <w:rPr>
-          <w:rFonts w:ascii="Algerian" w:hAnsi="Algerian"/>
-          <w:sz w:val="40"/>
-          <w:szCs w:val="40"/>
-        </w:rPr>
-        <w:t>uojs</w:t>
-      </w:r>
-      <w:proofErr w:type="spellEnd"/>
-      <w:r>
-        <w:rPr>
-          <w:rFonts w:ascii="Algerian" w:hAnsi="Algerian"/>
-          <w:sz w:val="40"/>
-          <w:szCs w:val="40"/>
-        </w:rPr>
-        <w:t xml:space="preserve"> </w:t>
-      </w:r>
-      <w:proofErr w:type="spellStart"/>
-      <w:r>
-        <w:rPr>
-          <w:rFonts w:ascii="Algerian" w:hAnsi="Algerian"/>
-          <w:sz w:val="40"/>
-          <w:szCs w:val="40"/>
-        </w:rPr>
-        <w:t>vsf</w:t>
-      </w:r>
-      <w:proofErr w:type="spellEnd"/>
-      <w:r>
-        <w:rPr>
-          <w:rFonts w:ascii="Algerian" w:hAnsi="Algerian"/>
-          <w:sz w:val="40"/>
-          <w:szCs w:val="40"/>
-        </w:rPr>
-        <w:t xml:space="preserve"> </w:t>
-      </w:r>
-      <w:proofErr w:type="spellStart"/>
-      <w:r>
-        <w:rPr>
-          <w:rFonts w:ascii="Algerian" w:hAnsi="Algerian"/>
-          <w:sz w:val="40"/>
-          <w:szCs w:val="40"/>
-        </w:rPr>
-        <w:t>vsofh</w:t>
-      </w:r>
-      <w:proofErr w:type="spellEnd"/>
-      <w:r>
-        <w:rPr>
-          <w:rFonts w:ascii="Algerian" w:hAnsi="Algerian"/>
-          <w:sz w:val="40"/>
-          <w:szCs w:val="40"/>
-        </w:rPr>
-        <w:t xml:space="preserve"> </w:t>
-      </w:r>
-      <w:proofErr w:type="spellStart"/>
-      <w:r>
-        <w:rPr>
-          <w:rFonts w:ascii="Algerian" w:hAnsi="Algerian"/>
-          <w:sz w:val="40"/>
-          <w:szCs w:val="40"/>
-        </w:rPr>
-        <w:t>hc</w:t>
-      </w:r>
-      <w:proofErr w:type="spellEnd"/>
-      <w:r>
-        <w:rPr>
-          <w:rFonts w:ascii="Algerian" w:hAnsi="Algerian"/>
-          <w:sz w:val="40"/>
-          <w:szCs w:val="40"/>
-        </w:rPr>
-        <w:t xml:space="preserve"> </w:t>
-      </w:r>
-      <w:proofErr w:type="spellStart"/>
-      <w:r>
-        <w:rPr>
-          <w:rFonts w:ascii="Algerian" w:hAnsi="Algerian"/>
-          <w:sz w:val="40"/>
-          <w:szCs w:val="40"/>
-        </w:rPr>
-        <w:t>obchvsf</w:t>
-      </w:r>
-      <w:proofErr w:type="spellEnd"/>
-      <w:r>
-        <w:rPr>
-          <w:rFonts w:ascii="Algerian" w:hAnsi="Algerian"/>
-          <w:sz w:val="40"/>
-          <w:szCs w:val="40"/>
-        </w:rPr>
-        <w:t xml:space="preserve"> </w:t>
-      </w:r>
-      <w:proofErr w:type="spellStart"/>
-      <w:r>
-        <w:rPr>
-          <w:rFonts w:ascii="Algerian" w:hAnsi="Algerian"/>
-          <w:sz w:val="40"/>
-          <w:szCs w:val="40"/>
-        </w:rPr>
-        <w:t>aob</w:t>
-      </w:r>
-      <w:proofErr w:type="spellEnd"/>
-      <w:r>
-        <w:rPr>
-          <w:rFonts w:ascii="Algerian" w:hAnsi="Algerian"/>
-          <w:sz w:val="40"/>
-          <w:szCs w:val="40"/>
-        </w:rPr>
-        <w:br/>
-      </w:r>
-      <w:proofErr w:type="spellStart"/>
-      <w:r>
-        <w:rPr>
-          <w:rFonts w:ascii="Algerian" w:hAnsi="Algerian"/>
-          <w:sz w:val="40"/>
-          <w:szCs w:val="40"/>
-        </w:rPr>
-        <w:t>Obr</w:t>
-      </w:r>
-      <w:proofErr w:type="spellEnd"/>
-      <w:r>
-        <w:rPr>
-          <w:rFonts w:ascii="Algerian" w:hAnsi="Algerian"/>
-          <w:sz w:val="40"/>
-          <w:szCs w:val="40"/>
-        </w:rPr>
-        <w:t xml:space="preserve"> </w:t>
-      </w:r>
-      <w:proofErr w:type="spellStart"/>
-      <w:r>
-        <w:rPr>
-          <w:rFonts w:ascii="Algerian" w:hAnsi="Algerian"/>
-          <w:sz w:val="40"/>
-          <w:szCs w:val="40"/>
-        </w:rPr>
-        <w:t>hvs</w:t>
-      </w:r>
-      <w:proofErr w:type="spellEnd"/>
-      <w:r>
-        <w:rPr>
-          <w:rFonts w:ascii="Algerian" w:hAnsi="Algerian"/>
-          <w:sz w:val="40"/>
-          <w:szCs w:val="40"/>
-        </w:rPr>
-        <w:t xml:space="preserve"> </w:t>
-      </w:r>
-      <w:proofErr w:type="spellStart"/>
-      <w:r>
-        <w:rPr>
-          <w:rFonts w:ascii="Algerian" w:hAnsi="Algerian"/>
-          <w:sz w:val="40"/>
-          <w:szCs w:val="40"/>
-        </w:rPr>
-        <w:t>ywbu</w:t>
-      </w:r>
-      <w:proofErr w:type="spellEnd"/>
-      <w:r>
-        <w:rPr>
-          <w:rFonts w:ascii="Algerian" w:hAnsi="Algerian"/>
-          <w:sz w:val="40"/>
-          <w:szCs w:val="40"/>
-        </w:rPr>
-        <w:t xml:space="preserve"> </w:t>
-      </w:r>
-      <w:proofErr w:type="spellStart"/>
-      <w:r>
-        <w:rPr>
-          <w:rFonts w:ascii="Algerian" w:hAnsi="Algerian"/>
-          <w:sz w:val="40"/>
-          <w:szCs w:val="40"/>
-        </w:rPr>
-        <w:t>kog</w:t>
-      </w:r>
-      <w:proofErr w:type="spellEnd"/>
-      <w:r>
-        <w:rPr>
-          <w:rFonts w:ascii="Algerian" w:hAnsi="Algerian"/>
-          <w:sz w:val="40"/>
-          <w:szCs w:val="40"/>
-        </w:rPr>
-        <w:t xml:space="preserve"> </w:t>
-      </w:r>
-      <w:proofErr w:type="spellStart"/>
-      <w:r>
-        <w:rPr>
-          <w:rFonts w:ascii="Algerian" w:hAnsi="Algerian"/>
-          <w:sz w:val="40"/>
-          <w:szCs w:val="40"/>
-        </w:rPr>
-        <w:t>wb</w:t>
-      </w:r>
-      <w:proofErr w:type="spellEnd"/>
-      <w:r>
-        <w:rPr>
-          <w:rFonts w:ascii="Algerian" w:hAnsi="Algerian"/>
-          <w:sz w:val="40"/>
-          <w:szCs w:val="40"/>
-        </w:rPr>
-        <w:t xml:space="preserve"> </w:t>
-      </w:r>
-      <w:proofErr w:type="spellStart"/>
-      <w:r>
-        <w:rPr>
-          <w:rFonts w:ascii="Algerian" w:hAnsi="Algerian"/>
-          <w:sz w:val="40"/>
-          <w:szCs w:val="40"/>
-        </w:rPr>
-        <w:t>zcjs</w:t>
-      </w:r>
-      <w:proofErr w:type="spellEnd"/>
-      <w:r>
-        <w:rPr>
-          <w:rFonts w:ascii="Algerian" w:hAnsi="Algerian"/>
-          <w:sz w:val="40"/>
-          <w:szCs w:val="40"/>
-        </w:rPr>
-        <w:t xml:space="preserve"> </w:t>
-      </w:r>
-      <w:proofErr w:type="spellStart"/>
-      <w:r>
-        <w:rPr>
-          <w:rFonts w:ascii="Algerian" w:hAnsi="Algerian"/>
-          <w:sz w:val="40"/>
-          <w:szCs w:val="40"/>
-        </w:rPr>
-        <w:t>kwhv</w:t>
-      </w:r>
-      <w:proofErr w:type="spellEnd"/>
-      <w:r>
-        <w:rPr>
-          <w:rFonts w:ascii="Algerian" w:hAnsi="Algerian"/>
-          <w:sz w:val="40"/>
-          <w:szCs w:val="40"/>
-        </w:rPr>
-        <w:t xml:space="preserve"> </w:t>
-      </w:r>
-      <w:proofErr w:type="spellStart"/>
-      <w:r>
-        <w:rPr>
-          <w:rFonts w:ascii="Algerian" w:hAnsi="Algerian"/>
-          <w:sz w:val="40"/>
-          <w:szCs w:val="40"/>
-        </w:rPr>
-        <w:t>vwg</w:t>
-      </w:r>
-      <w:proofErr w:type="spellEnd"/>
-      <w:r>
-        <w:rPr>
-          <w:rFonts w:ascii="Algerian" w:hAnsi="Algerian"/>
-          <w:sz w:val="40"/>
-          <w:szCs w:val="40"/>
-        </w:rPr>
-        <w:t xml:space="preserve"> </w:t>
-      </w:r>
-      <w:proofErr w:type="spellStart"/>
-      <w:r>
-        <w:rPr>
-          <w:rFonts w:ascii="Algerian" w:hAnsi="Algerian"/>
-          <w:sz w:val="40"/>
-          <w:szCs w:val="40"/>
-        </w:rPr>
-        <w:t>rwoacbrg</w:t>
-      </w:r>
-      <w:proofErr w:type="spellEnd"/>
+        <w:t>Obr hvs ywbu kog wb zcjs kwhv vwg rwoacbrg</w:t>
+      </w:r>
     </w:p>
     <w:p>
       <w:pPr>
@@ -6839,16 +6387,31 @@
         <w:t xml:space="preserve"> You immediately flew to the Netherlands, where the gold is supposed to be located. Unfortunately, one of the border guards recognized you and notified the local police. </w:t>
       </w:r>
       <w:r>
-        <w:t>You entered an old workshop where upon showing the letter an old lady let you through to the back room. You noticed a clock on the wall, a black chicken toy lying on the table next to a cookie jar</w:t>
-      </w:r>
-      <w:r>
-        <w:t>,</w:t>
-      </w:r>
-      <w:r>
-        <w:t xml:space="preserve"> and an old phone, which is ringing.</w:t>
-      </w:r>
-      <w:r>
-        <w:t xml:space="preserve"> On the wall you notice a framed motivational quote.</w:t>
+        <w:t xml:space="preserve">You entered an old workshop where upon showing the letter an old lady let you through to the back room. You noticed a clock on the wall, a </w:t>
+      </w:r>
+      <w:r>
+        <w:t>bucket full of chicken toys</w:t>
+      </w:r>
+      <w:r>
+        <w:t xml:space="preserve"> lying</w:t>
+      </w:r>
+      <w:r>
+        <w:t xml:space="preserve"> and a cookie jar on the</w:t>
+      </w:r>
+      <w:r>
+        <w:t xml:space="preserve"> table</w:t>
+      </w:r>
+      <w:r>
+        <w:t xml:space="preserve">. </w:t>
+      </w:r>
+      <w:r>
+        <w:t>On the wall you notice a framed motivational quote</w:t>
+      </w:r>
+      <w:r>
+        <w:t xml:space="preserve"> above a ringing telephone</w:t>
+      </w:r>
+      <w:r>
+        <w:t>.</w:t>
       </w:r>
       <w:r>
         <w:t xml:space="preserve"> You have 60 minutes to find the gold and escape with it before the police catches you.</w:t>

</xml_diff>